<commit_message>
Prevod do Wordu, zkompaktneni
</commit_message>
<xml_diff>
--- a/README.docx
+++ b/README.docx
@@ -92,7 +92,35 @@
           <w:lang w:eastAsia="cs-CZ"/>
           <w14:ligatures w14:val="none"/>
         </w:rPr>
-        <w:t>Poslední aktualizace k: 20.4.2023</w:t>
+        <w:t>Poslední aktualizace k: 2</w:t>
+      </w:r>
+      <w:r>
+        <w:rPr>
+          <w:rFonts w:ascii="Segoe UI" w:eastAsia="Times New Roman" w:hAnsi="Segoe UI" w:cs="Segoe UI"/>
+          <w:i/>
+          <w:iCs/>
+          <w:color w:val="1F2328"/>
+          <w:kern w:val="0"/>
+          <w:sz w:val="24"/>
+          <w:szCs w:val="24"/>
+          <w:lang w:eastAsia="cs-CZ"/>
+          <w14:ligatures w14:val="none"/>
+        </w:rPr>
+        <w:t>1</w:t>
+      </w:r>
+      <w:r>
+        <w:rPr>
+          <w:rFonts w:ascii="Segoe UI" w:eastAsia="Times New Roman" w:hAnsi="Segoe UI" w:cs="Segoe UI"/>
+          <w:i/>
+          <w:iCs/>
+          <w:color w:val="1F2328"/>
+          <w:kern w:val="0"/>
+          <w:sz w:val="24"/>
+          <w:szCs w:val="24"/>
+          <w:lang w:eastAsia="cs-CZ"/>
+          <w14:ligatures w14:val="none"/>
+        </w:rPr>
+        <w:t>.4.2023</w:t>
       </w:r>
     </w:p>
     <w:p>
@@ -208,33 +236,31 @@
           <w:lang w:eastAsia="cs-CZ"/>
           <w14:ligatures w14:val="none"/>
         </w:rPr>
-        <w:t xml:space="preserve">Spusťte počítač a </w:t>
-      </w:r>
-      <w:proofErr w:type="spellStart"/>
-      <w:r>
-        <w:rPr>
-          <w:rFonts w:ascii="Segoe UI" w:eastAsia="Times New Roman" w:hAnsi="Segoe UI" w:cs="Segoe UI"/>
-          <w:color w:val="1F2328"/>
-          <w:kern w:val="0"/>
-          <w:sz w:val="24"/>
-          <w:szCs w:val="24"/>
-          <w:lang w:eastAsia="cs-CZ"/>
-          <w14:ligatures w14:val="none"/>
-        </w:rPr>
-        <w:t>přihlášte</w:t>
-      </w:r>
-      <w:proofErr w:type="spellEnd"/>
-      <w:r>
-        <w:rPr>
-          <w:rFonts w:ascii="Segoe UI" w:eastAsia="Times New Roman" w:hAnsi="Segoe UI" w:cs="Segoe UI"/>
-          <w:color w:val="1F2328"/>
-          <w:kern w:val="0"/>
-          <w:sz w:val="24"/>
-          <w:szCs w:val="24"/>
-          <w:lang w:eastAsia="cs-CZ"/>
-          <w14:ligatures w14:val="none"/>
-        </w:rPr>
-        <w:t xml:space="preserve"> se.</w:t>
+        <w:t>Spusťte počítač a přihl</w:t>
+      </w:r>
+      <w:r>
+        <w:rPr>
+          <w:rFonts w:ascii="Segoe UI" w:eastAsia="Times New Roman" w:hAnsi="Segoe UI" w:cs="Segoe UI"/>
+          <w:color w:val="1F2328"/>
+          <w:kern w:val="0"/>
+          <w:sz w:val="24"/>
+          <w:szCs w:val="24"/>
+          <w:lang w:eastAsia="cs-CZ"/>
+          <w14:ligatures w14:val="none"/>
+        </w:rPr>
+        <w:t>as</w:t>
+      </w:r>
+      <w:r>
+        <w:rPr>
+          <w:rFonts w:ascii="Segoe UI" w:eastAsia="Times New Roman" w:hAnsi="Segoe UI" w:cs="Segoe UI"/>
+          <w:color w:val="1F2328"/>
+          <w:kern w:val="0"/>
+          <w:sz w:val="24"/>
+          <w:szCs w:val="24"/>
+          <w:lang w:eastAsia="cs-CZ"/>
+          <w14:ligatures w14:val="none"/>
+        </w:rPr>
+        <w:t>te se.</w:t>
       </w:r>
     </w:p>
     <w:p>
@@ -266,175 +292,6 @@
           <w14:ligatures w14:val="none"/>
         </w:rPr>
         <w:t>Zapněte zesilovač ve stole a zkontrolujte nastavení podle přelepek na zesilovači (pokud jsou).</w:t>
-      </w:r>
-    </w:p>
-    <w:p>
-      <w:pPr>
-        <w:numPr>
-          <w:ilvl w:val="0"/>
-          <w:numId w:val="7"/>
-        </w:numPr>
-        <w:shd w:val="clear" w:color="auto" w:fill="FFFFFF"/>
-        <w:spacing w:before="60" w:after="100" w:afterAutospacing="1" w:line="240" w:lineRule="auto"/>
-        <w:rPr>
-          <w:rFonts w:ascii="Segoe UI" w:eastAsia="Times New Roman" w:hAnsi="Segoe UI" w:cs="Segoe UI"/>
-          <w:color w:val="1F2328"/>
-          <w:kern w:val="0"/>
-          <w:sz w:val="24"/>
-          <w:szCs w:val="24"/>
-          <w:lang w:eastAsia="cs-CZ"/>
-          <w14:ligatures w14:val="none"/>
-        </w:rPr>
-      </w:pPr>
-      <w:r>
-        <w:rPr>
-          <w:rFonts w:ascii="Segoe UI" w:eastAsia="Times New Roman" w:hAnsi="Segoe UI" w:cs="Segoe UI"/>
-          <w:color w:val="1F2328"/>
-          <w:kern w:val="0"/>
-          <w:sz w:val="24"/>
-          <w:szCs w:val="24"/>
-          <w:lang w:eastAsia="cs-CZ"/>
-          <w14:ligatures w14:val="none"/>
-        </w:rPr>
-        <w:t>Vložte CD z obálky do DVD mechaniky počítače.</w:t>
-      </w:r>
-    </w:p>
-    <w:p>
-      <w:pPr>
-        <w:numPr>
-          <w:ilvl w:val="1"/>
-          <w:numId w:val="7"/>
-        </w:numPr>
-        <w:shd w:val="clear" w:color="auto" w:fill="FFFFFF"/>
-        <w:spacing w:before="100" w:beforeAutospacing="1" w:after="100" w:afterAutospacing="1" w:line="240" w:lineRule="auto"/>
-        <w:rPr>
-          <w:rFonts w:ascii="Segoe UI" w:eastAsia="Times New Roman" w:hAnsi="Segoe UI" w:cs="Segoe UI"/>
-          <w:color w:val="1F2328"/>
-          <w:kern w:val="0"/>
-          <w:sz w:val="24"/>
-          <w:szCs w:val="24"/>
-          <w:lang w:eastAsia="cs-CZ"/>
-          <w14:ligatures w14:val="none"/>
-        </w:rPr>
-      </w:pPr>
-      <w:r>
-        <w:rPr>
-          <w:rFonts w:ascii="Segoe UI" w:eastAsia="Times New Roman" w:hAnsi="Segoe UI" w:cs="Segoe UI"/>
-          <w:color w:val="1F2328"/>
-          <w:kern w:val="0"/>
-          <w:sz w:val="24"/>
-          <w:szCs w:val="24"/>
-          <w:lang w:eastAsia="cs-CZ"/>
-          <w14:ligatures w14:val="none"/>
-        </w:rPr>
-        <w:t>Mechanika se otevírá stisknutím dvířek mechaniky na předním panelu počítače.</w:t>
-      </w:r>
-    </w:p>
-    <w:p>
-      <w:pPr>
-        <w:numPr>
-          <w:ilvl w:val="0"/>
-          <w:numId w:val="7"/>
-        </w:numPr>
-        <w:shd w:val="clear" w:color="auto" w:fill="FFFFFF"/>
-        <w:spacing w:before="60" w:after="100" w:afterAutospacing="1" w:line="240" w:lineRule="auto"/>
-        <w:rPr>
-          <w:rFonts w:ascii="Segoe UI" w:eastAsia="Times New Roman" w:hAnsi="Segoe UI" w:cs="Segoe UI"/>
-          <w:color w:val="1F2328"/>
-          <w:kern w:val="0"/>
-          <w:sz w:val="24"/>
-          <w:szCs w:val="24"/>
-          <w:lang w:eastAsia="cs-CZ"/>
-          <w14:ligatures w14:val="none"/>
-        </w:rPr>
-      </w:pPr>
-      <w:r>
-        <w:rPr>
-          <w:rFonts w:ascii="Segoe UI" w:eastAsia="Times New Roman" w:hAnsi="Segoe UI" w:cs="Segoe UI"/>
-          <w:color w:val="1F2328"/>
-          <w:kern w:val="0"/>
-          <w:sz w:val="24"/>
-          <w:szCs w:val="24"/>
-          <w:lang w:eastAsia="cs-CZ"/>
-          <w14:ligatures w14:val="none"/>
-        </w:rPr>
-        <w:t>Zkontrolujte, jestli má počítač zapnutý zvukový výstup:</w:t>
-      </w:r>
-      <w:r>
-        <w:rPr>
-          <w:rFonts w:ascii="Segoe UI" w:eastAsia="Times New Roman" w:hAnsi="Segoe UI" w:cs="Segoe UI"/>
-          <w:color w:val="1F2328"/>
-          <w:kern w:val="0"/>
-          <w:sz w:val="24"/>
-          <w:szCs w:val="24"/>
-          <w:lang w:eastAsia="cs-CZ"/>
-          <w14:ligatures w14:val="none"/>
-        </w:rPr>
-        <w:t xml:space="preserve"> </w:t>
-      </w:r>
-      <w:r>
-        <w:rPr>
-          <w:rFonts w:ascii="Segoe UI" w:eastAsia="Times New Roman" w:hAnsi="Segoe UI" w:cs="Segoe UI"/>
-          <w:noProof/>
-          <w:color w:val="0000FF"/>
-          <w:kern w:val="0"/>
-          <w:sz w:val="24"/>
-          <w:szCs w:val="24"/>
-          <w:lang w:eastAsia="cs-CZ"/>
-          <w14:ligatures w14:val="none"/>
-        </w:rPr>
-        <w:drawing>
-          <wp:inline distT="0" distB="0" distL="0" distR="0" wp14:anchorId="63FC9961" wp14:editId="15F316EE">
-            <wp:extent cx="4441371" cy="1392012"/>
-            <wp:effectExtent l="0" t="0" r="0" b="0"/>
-            <wp:docPr id="1919386670" name="Obrázek 27" descr="Kontrola zvukového výstupu">
-              <a:hlinkClick xmlns:a="http://schemas.openxmlformats.org/drawingml/2006/main" r:id="rId5" tgtFrame="&quot;_blank&quot;"/>
-            </wp:docPr>
-            <wp:cNvGraphicFramePr>
-              <a:graphicFrameLocks xmlns:a="http://schemas.openxmlformats.org/drawingml/2006/main" noChangeAspect="1"/>
-            </wp:cNvGraphicFramePr>
-            <a:graphic xmlns:a="http://schemas.openxmlformats.org/drawingml/2006/main">
-              <a:graphicData uri="http://schemas.openxmlformats.org/drawingml/2006/picture">
-                <pic:pic xmlns:pic="http://schemas.openxmlformats.org/drawingml/2006/picture">
-                  <pic:nvPicPr>
-                    <pic:cNvPr id="0" name="Picture 37" descr="Kontrola zvukového výstupu">
-                      <a:hlinkClick r:id="rId5" tgtFrame="&quot;_blank&quot;"/>
-                    </pic:cNvPr>
-                    <pic:cNvPicPr>
-                      <a:picLocks noChangeAspect="1" noChangeArrowheads="1"/>
-                    </pic:cNvPicPr>
-                  </pic:nvPicPr>
-                  <pic:blipFill>
-                    <a:blip r:embed="rId6">
-                      <a:extLst>
-                        <a:ext uri="{28A0092B-C50C-407E-A947-70E740481C1C}">
-                          <a14:useLocalDpi xmlns:a14="http://schemas.microsoft.com/office/drawing/2010/main" val="0"/>
-                        </a:ext>
-                      </a:extLst>
-                    </a:blip>
-                    <a:srcRect/>
-                    <a:stretch>
-                      <a:fillRect/>
-                    </a:stretch>
-                  </pic:blipFill>
-                  <pic:spPr bwMode="auto">
-                    <a:xfrm>
-                      <a:off x="0" y="0"/>
-                      <a:ext cx="4457536" cy="1397078"/>
-                    </a:xfrm>
-                    <a:prstGeom prst="rect">
-                      <a:avLst/>
-                    </a:prstGeom>
-                    <a:noFill/>
-                    <a:ln>
-                      <a:noFill/>
-                    </a:ln>
-                  </pic:spPr>
-                </pic:pic>
-              </a:graphicData>
-            </a:graphic>
-          </wp:inline>
-        </w:drawing>
       </w:r>
     </w:p>
     <w:p>
@@ -592,6 +449,35 @@
     </w:p>
     <w:p>
       <w:pPr>
+        <w:rPr>
+          <w:rFonts w:ascii="Segoe UI" w:eastAsia="Times New Roman" w:hAnsi="Segoe UI" w:cs="Segoe UI"/>
+          <w:i/>
+          <w:iCs/>
+          <w:color w:val="1F2328"/>
+          <w:kern w:val="0"/>
+          <w:sz w:val="24"/>
+          <w:szCs w:val="24"/>
+          <w:lang w:eastAsia="cs-CZ"/>
+          <w14:ligatures w14:val="none"/>
+        </w:rPr>
+      </w:pPr>
+      <w:r>
+        <w:rPr>
+          <w:rFonts w:ascii="Segoe UI" w:eastAsia="Times New Roman" w:hAnsi="Segoe UI" w:cs="Segoe UI"/>
+          <w:i/>
+          <w:iCs/>
+          <w:color w:val="1F2328"/>
+          <w:kern w:val="0"/>
+          <w:sz w:val="24"/>
+          <w:szCs w:val="24"/>
+          <w:lang w:eastAsia="cs-CZ"/>
+          <w14:ligatures w14:val="none"/>
+        </w:rPr>
+        <w:br w:type="page"/>
+      </w:r>
+    </w:p>
+    <w:p>
+      <w:pPr>
         <w:numPr>
           <w:ilvl w:val="0"/>
           <w:numId w:val="8"/>
@@ -600,30 +486,6 @@
         <w:spacing w:before="60" w:after="100" w:afterAutospacing="1" w:line="240" w:lineRule="auto"/>
         <w:rPr>
           <w:rFonts w:ascii="Segoe UI" w:eastAsia="Times New Roman" w:hAnsi="Segoe UI" w:cs="Segoe UI"/>
-          <w:color w:val="1F2328"/>
-          <w:kern w:val="0"/>
-          <w:sz w:val="24"/>
-          <w:szCs w:val="24"/>
-          <w:lang w:eastAsia="cs-CZ"/>
-          <w14:ligatures w14:val="none"/>
-        </w:rPr>
-      </w:pPr>
-      <w:r>
-        <w:rPr>
-          <w:rFonts w:ascii="Segoe UI" w:eastAsia="Times New Roman" w:hAnsi="Segoe UI" w:cs="Segoe UI"/>
-          <w:color w:val="1F2328"/>
-          <w:kern w:val="0"/>
-          <w:sz w:val="24"/>
-          <w:szCs w:val="24"/>
-          <w:lang w:eastAsia="cs-CZ"/>
-          <w14:ligatures w14:val="none"/>
-        </w:rPr>
-        <w:lastRenderedPageBreak/>
-        <w:t>Vyberte v levém okně položku </w:t>
-      </w:r>
-      <w:r>
-        <w:rPr>
-          <w:rFonts w:ascii="Segoe UI" w:eastAsia="Times New Roman" w:hAnsi="Segoe UI" w:cs="Segoe UI"/>
           <w:i/>
           <w:iCs/>
           <w:color w:val="1F2328"/>
@@ -633,9 +495,55 @@
           <w:lang w:eastAsia="cs-CZ"/>
           <w14:ligatures w14:val="none"/>
         </w:rPr>
-        <w:t>Tento počítač</w:t>
-      </w:r>
-      <w:r>
+      </w:pPr>
+      <w:r>
+        <w:rPr>
+          <w:rFonts w:ascii="Segoe UI" w:eastAsia="Times New Roman" w:hAnsi="Segoe UI" w:cs="Segoe UI"/>
+          <w:color w:val="1F2328"/>
+          <w:kern w:val="0"/>
+          <w:sz w:val="24"/>
+          <w:szCs w:val="24"/>
+          <w:lang w:eastAsia="cs-CZ"/>
+          <w14:ligatures w14:val="none"/>
+        </w:rPr>
+        <w:lastRenderedPageBreak/>
+        <w:t xml:space="preserve">Vložte CD a spusťte Windows Media </w:t>
+      </w:r>
+      <w:proofErr w:type="spellStart"/>
+      <w:r>
+        <w:rPr>
+          <w:rFonts w:ascii="Segoe UI" w:eastAsia="Times New Roman" w:hAnsi="Segoe UI" w:cs="Segoe UI"/>
+          <w:color w:val="1F2328"/>
+          <w:kern w:val="0"/>
+          <w:sz w:val="24"/>
+          <w:szCs w:val="24"/>
+          <w:lang w:eastAsia="cs-CZ"/>
+          <w14:ligatures w14:val="none"/>
+        </w:rPr>
+        <w:t>Player</w:t>
+      </w:r>
+      <w:proofErr w:type="spellEnd"/>
+      <w:r>
+        <w:rPr>
+          <w:rFonts w:ascii="Segoe UI" w:eastAsia="Times New Roman" w:hAnsi="Segoe UI" w:cs="Segoe UI"/>
+          <w:color w:val="1F2328"/>
+          <w:kern w:val="0"/>
+          <w:sz w:val="24"/>
+          <w:szCs w:val="24"/>
+          <w:lang w:eastAsia="cs-CZ"/>
+          <w14:ligatures w14:val="none"/>
+        </w:rPr>
+        <w:t>:</w:t>
+      </w:r>
+    </w:p>
+    <w:p>
+      <w:pPr>
+        <w:numPr>
+          <w:ilvl w:val="1"/>
+          <w:numId w:val="8"/>
+        </w:numPr>
+        <w:shd w:val="clear" w:color="auto" w:fill="FFFFFF"/>
+        <w:spacing w:before="60" w:after="100" w:afterAutospacing="1" w:line="240" w:lineRule="auto"/>
         <w:rPr>
           <w:rFonts w:ascii="Segoe UI" w:eastAsia="Times New Roman" w:hAnsi="Segoe UI" w:cs="Segoe UI"/>
           <w:i/>
@@ -647,38 +555,234 @@
           <w:lang w:eastAsia="cs-CZ"/>
           <w14:ligatures w14:val="none"/>
         </w:rPr>
+      </w:pPr>
+      <w:r>
+        <w:rPr>
+          <w:rFonts w:ascii="Segoe UI" w:eastAsia="Times New Roman" w:hAnsi="Segoe UI" w:cs="Segoe UI"/>
+          <w:color w:val="1F2328"/>
+          <w:kern w:val="0"/>
+          <w:sz w:val="24"/>
+          <w:szCs w:val="24"/>
+          <w:lang w:eastAsia="cs-CZ"/>
+          <w14:ligatures w14:val="none"/>
+        </w:rPr>
+        <w:t>Vyberte v levém okně položku </w:t>
+      </w:r>
+      <w:r>
+        <w:rPr>
+          <w:rFonts w:ascii="Segoe UI" w:eastAsia="Times New Roman" w:hAnsi="Segoe UI" w:cs="Segoe UI"/>
+          <w:i/>
+          <w:iCs/>
+          <w:color w:val="1F2328"/>
+          <w:kern w:val="0"/>
+          <w:sz w:val="24"/>
+          <w:szCs w:val="24"/>
+          <w:lang w:eastAsia="cs-CZ"/>
+          <w14:ligatures w14:val="none"/>
+        </w:rPr>
+        <w:t>Tento počítač</w:t>
+      </w:r>
+      <w:r>
+        <w:rPr>
+          <w:rFonts w:ascii="Segoe UI" w:eastAsia="Times New Roman" w:hAnsi="Segoe UI" w:cs="Segoe UI"/>
+          <w:color w:val="1F2328"/>
+          <w:kern w:val="0"/>
+          <w:sz w:val="24"/>
+          <w:szCs w:val="24"/>
+          <w:lang w:eastAsia="cs-CZ"/>
+          <w14:ligatures w14:val="none"/>
+        </w:rPr>
+        <w:t xml:space="preserve">. </w:t>
+      </w:r>
+    </w:p>
+    <w:p>
+      <w:pPr>
+        <w:numPr>
+          <w:ilvl w:val="1"/>
+          <w:numId w:val="8"/>
+        </w:numPr>
+        <w:shd w:val="clear" w:color="auto" w:fill="FFFFFF"/>
+        <w:spacing w:before="60" w:after="100" w:afterAutospacing="1" w:line="240" w:lineRule="auto"/>
+        <w:rPr>
+          <w:rFonts w:ascii="Segoe UI" w:eastAsia="Times New Roman" w:hAnsi="Segoe UI" w:cs="Segoe UI"/>
+          <w:i/>
+          <w:iCs/>
+          <w:color w:val="1F2328"/>
+          <w:kern w:val="0"/>
+          <w:sz w:val="24"/>
+          <w:szCs w:val="24"/>
+          <w:lang w:eastAsia="cs-CZ"/>
+          <w14:ligatures w14:val="none"/>
+        </w:rPr>
+      </w:pPr>
+      <w:r>
+        <w:rPr>
+          <w:rFonts w:ascii="Segoe UI" w:eastAsia="Times New Roman" w:hAnsi="Segoe UI" w:cs="Segoe UI"/>
+          <w:color w:val="1F2328"/>
+          <w:kern w:val="0"/>
+          <w:sz w:val="24"/>
+          <w:szCs w:val="24"/>
+          <w:lang w:eastAsia="cs-CZ"/>
+          <w14:ligatures w14:val="none"/>
+        </w:rPr>
+        <w:t xml:space="preserve">Vysuňte dvířka mechaniky stisknutím tlačítka na DVD mechanice, nebo klikněte </w:t>
+      </w:r>
+      <w:r>
+        <w:rPr>
+          <w:rFonts w:ascii="Segoe UI" w:eastAsia="Times New Roman" w:hAnsi="Segoe UI" w:cs="Segoe UI"/>
+          <w:b/>
+          <w:bCs/>
+          <w:color w:val="1F2328"/>
+          <w:kern w:val="0"/>
+          <w:sz w:val="24"/>
+          <w:szCs w:val="24"/>
+          <w:lang w:eastAsia="cs-CZ"/>
+          <w14:ligatures w14:val="none"/>
+        </w:rPr>
+        <w:t>pravým tlačítkem</w:t>
+      </w:r>
+      <w:r>
+        <w:rPr>
+          <w:rFonts w:ascii="Segoe UI" w:eastAsia="Times New Roman" w:hAnsi="Segoe UI" w:cs="Segoe UI"/>
+          <w:color w:val="1F2328"/>
+          <w:kern w:val="0"/>
+          <w:sz w:val="24"/>
+          <w:szCs w:val="24"/>
+          <w:lang w:eastAsia="cs-CZ"/>
+          <w14:ligatures w14:val="none"/>
+        </w:rPr>
+        <w:t xml:space="preserve"> na DVD mechaniku a zvolte </w:t>
+      </w:r>
+      <w:r>
+        <w:rPr>
+          <w:rFonts w:ascii="Segoe UI" w:eastAsia="Times New Roman" w:hAnsi="Segoe UI" w:cs="Segoe UI"/>
+          <w:i/>
+          <w:iCs/>
+          <w:color w:val="1F2328"/>
+          <w:kern w:val="0"/>
+          <w:sz w:val="24"/>
+          <w:szCs w:val="24"/>
+          <w:lang w:eastAsia="cs-CZ"/>
+          <w14:ligatures w14:val="none"/>
+        </w:rPr>
+        <w:t>Vysunout</w:t>
+      </w:r>
+      <w:r>
+        <w:rPr>
+          <w:rFonts w:ascii="Segoe UI" w:eastAsia="Times New Roman" w:hAnsi="Segoe UI" w:cs="Segoe UI"/>
+          <w:color w:val="1F2328"/>
+          <w:kern w:val="0"/>
+          <w:sz w:val="24"/>
+          <w:szCs w:val="24"/>
+          <w:lang w:eastAsia="cs-CZ"/>
+          <w14:ligatures w14:val="none"/>
+        </w:rPr>
+        <w:t>.</w:t>
+      </w:r>
+    </w:p>
+    <w:p>
+      <w:pPr>
+        <w:numPr>
+          <w:ilvl w:val="1"/>
+          <w:numId w:val="8"/>
+        </w:numPr>
+        <w:shd w:val="clear" w:color="auto" w:fill="FFFFFF"/>
+        <w:spacing w:before="60" w:after="100" w:afterAutospacing="1" w:line="240" w:lineRule="auto"/>
+        <w:rPr>
+          <w:rFonts w:ascii="Segoe UI" w:eastAsia="Times New Roman" w:hAnsi="Segoe UI" w:cs="Segoe UI"/>
+          <w:i/>
+          <w:iCs/>
+          <w:color w:val="1F2328"/>
+          <w:kern w:val="0"/>
+          <w:sz w:val="24"/>
+          <w:szCs w:val="24"/>
+          <w:lang w:eastAsia="cs-CZ"/>
+          <w14:ligatures w14:val="none"/>
+        </w:rPr>
+      </w:pPr>
+      <w:r>
+        <w:rPr>
+          <w:rFonts w:ascii="Segoe UI" w:eastAsia="Times New Roman" w:hAnsi="Segoe UI" w:cs="Segoe UI"/>
+          <w:b/>
+          <w:bCs/>
+          <w:color w:val="1F2328"/>
+          <w:kern w:val="0"/>
+          <w:sz w:val="24"/>
+          <w:szCs w:val="24"/>
+          <w:lang w:eastAsia="cs-CZ"/>
+          <w14:ligatures w14:val="none"/>
+        </w:rPr>
+        <w:t>Pravým tlačítkem</w:t>
+      </w:r>
+      <w:r>
+        <w:rPr>
+          <w:rFonts w:ascii="Segoe UI" w:eastAsia="Times New Roman" w:hAnsi="Segoe UI" w:cs="Segoe UI"/>
+          <w:color w:val="1F2328"/>
+          <w:kern w:val="0"/>
+          <w:sz w:val="24"/>
+          <w:szCs w:val="24"/>
+          <w:lang w:eastAsia="cs-CZ"/>
+          <w14:ligatures w14:val="none"/>
+        </w:rPr>
+        <w:t xml:space="preserve"> klikněte na DVD mechaniku a zvolte </w:t>
+      </w:r>
+      <w:r>
+        <w:rPr>
+          <w:rFonts w:ascii="Segoe UI" w:eastAsia="Times New Roman" w:hAnsi="Segoe UI" w:cs="Segoe UI"/>
+          <w:i/>
+          <w:iCs/>
+          <w:color w:val="1F2328"/>
+          <w:kern w:val="0"/>
+          <w:sz w:val="24"/>
+          <w:szCs w:val="24"/>
+          <w:lang w:eastAsia="cs-CZ"/>
+          <w14:ligatures w14:val="none"/>
+        </w:rPr>
+        <w:t>Přehrát</w:t>
+      </w:r>
+      <w:r>
+        <w:rPr>
+          <w:rFonts w:ascii="Segoe UI" w:eastAsia="Times New Roman" w:hAnsi="Segoe UI" w:cs="Segoe UI"/>
+          <w:i/>
+          <w:iCs/>
+          <w:color w:val="1F2328"/>
+          <w:kern w:val="0"/>
+          <w:sz w:val="24"/>
+          <w:szCs w:val="24"/>
+          <w:lang w:eastAsia="cs-CZ"/>
+          <w14:ligatures w14:val="none"/>
+        </w:rPr>
+        <w:t>.</w:t>
+      </w:r>
+      <w:r>
+        <w:rPr>
+          <w:rFonts w:ascii="Segoe UI" w:eastAsia="Times New Roman" w:hAnsi="Segoe UI" w:cs="Segoe UI"/>
+          <w:color w:val="1F2328"/>
+          <w:kern w:val="0"/>
+          <w:sz w:val="24"/>
+          <w:szCs w:val="24"/>
+          <w:lang w:eastAsia="cs-CZ"/>
+          <w14:ligatures w14:val="none"/>
+        </w:rPr>
         <w:br/>
       </w:r>
       <w:r>
         <w:rPr>
           <w:rFonts w:ascii="Segoe UI" w:eastAsia="Times New Roman" w:hAnsi="Segoe UI" w:cs="Segoe UI"/>
-          <w:color w:val="1F2328"/>
-          <w:kern w:val="0"/>
-          <w:sz w:val="24"/>
-          <w:szCs w:val="24"/>
-          <w:lang w:eastAsia="cs-CZ"/>
-          <w14:ligatures w14:val="none"/>
-        </w:rPr>
-        <w:br/>
-      </w:r>
-      <w:r>
-        <w:rPr>
-          <w:rFonts w:ascii="Segoe UI" w:eastAsia="Times New Roman" w:hAnsi="Segoe UI" w:cs="Segoe UI"/>
+          <w:i/>
+          <w:iCs/>
           <w:noProof/>
-          <w:color w:val="0000FF"/>
-          <w:kern w:val="0"/>
-          <w:sz w:val="24"/>
-          <w:szCs w:val="24"/>
-          <w:lang w:eastAsia="cs-CZ"/>
-          <w14:ligatures w14:val="none"/>
+          <w:color w:val="1F2328"/>
+          <w:kern w:val="0"/>
+          <w:sz w:val="24"/>
+          <w:szCs w:val="24"/>
+          <w:lang w:eastAsia="cs-CZ"/>
         </w:rPr>
         <w:drawing>
-          <wp:inline distT="0" distB="0" distL="0" distR="0" wp14:anchorId="2A7F5A1F" wp14:editId="2BB84DB8">
-            <wp:extent cx="5760720" cy="3257550"/>
-            <wp:effectExtent l="0" t="0" r="0" b="0"/>
-            <wp:docPr id="1852399773" name="Obrázek 25" descr="Zobrazení jednotek počítače">
-              <a:hlinkClick xmlns:a="http://schemas.openxmlformats.org/drawingml/2006/main" r:id="rId9" tgtFrame="&quot;_blank&quot;"/>
-            </wp:docPr>
+          <wp:inline distT="0" distB="0" distL="0" distR="0" wp14:anchorId="7403E92D" wp14:editId="57D5C8F2">
+            <wp:extent cx="5232004" cy="3378857"/>
+            <wp:effectExtent l="0" t="0" r="6985" b="0"/>
+            <wp:docPr id="1453987468" name="Obrázek 1"/>
             <wp:cNvGraphicFramePr>
               <a:graphicFrameLocks xmlns:a="http://schemas.openxmlformats.org/drawingml/2006/main" noChangeAspect="1"/>
             </wp:cNvGraphicFramePr>
@@ -686,38 +790,29 @@
               <a:graphicData uri="http://schemas.openxmlformats.org/drawingml/2006/picture">
                 <pic:pic xmlns:pic="http://schemas.openxmlformats.org/drawingml/2006/picture">
                   <pic:nvPicPr>
-                    <pic:cNvPr id="0" name="Picture 39" descr="Zobrazení jednotek počítače">
-                      <a:hlinkClick r:id="rId9" tgtFrame="&quot;_blank&quot;"/>
-                    </pic:cNvPr>
-                    <pic:cNvPicPr>
-                      <a:picLocks noChangeAspect="1" noChangeArrowheads="1"/>
-                    </pic:cNvPicPr>
+                    <pic:cNvPr id="1453987468" name="Obrázek 1453987468"/>
+                    <pic:cNvPicPr/>
                   </pic:nvPicPr>
                   <pic:blipFill>
-                    <a:blip r:embed="rId10">
+                    <a:blip r:embed="rId9">
                       <a:extLst>
                         <a:ext uri="{28A0092B-C50C-407E-A947-70E740481C1C}">
                           <a14:useLocalDpi xmlns:a14="http://schemas.microsoft.com/office/drawing/2010/main" val="0"/>
                         </a:ext>
                       </a:extLst>
                     </a:blip>
-                    <a:srcRect/>
                     <a:stretch>
                       <a:fillRect/>
                     </a:stretch>
                   </pic:blipFill>
-                  <pic:spPr bwMode="auto">
+                  <pic:spPr>
                     <a:xfrm>
                       <a:off x="0" y="0"/>
-                      <a:ext cx="5760720" cy="3257550"/>
+                      <a:ext cx="5238545" cy="3383081"/>
                     </a:xfrm>
                     <a:prstGeom prst="rect">
                       <a:avLst/>
                     </a:prstGeom>
-                    <a:noFill/>
-                    <a:ln>
-                      <a:noFill/>
-                    </a:ln>
                   </pic:spPr>
                 </pic:pic>
               </a:graphicData>
@@ -725,6 +820,20 @@
           </wp:inline>
         </w:drawing>
       </w:r>
+      <w:r>
+        <w:rPr>
+          <w:rFonts w:ascii="Segoe UI" w:eastAsia="Times New Roman" w:hAnsi="Segoe UI" w:cs="Segoe UI"/>
+          <w:i/>
+          <w:iCs/>
+          <w:color w:val="1F2328"/>
+          <w:kern w:val="0"/>
+          <w:sz w:val="24"/>
+          <w:szCs w:val="24"/>
+          <w:lang w:eastAsia="cs-CZ"/>
+          <w14:ligatures w14:val="none"/>
+        </w:rPr>
+        <w:br/>
+      </w:r>
     </w:p>
     <w:p>
       <w:pPr>
@@ -736,219 +845,24 @@
         <w:spacing w:before="60" w:after="100" w:afterAutospacing="1" w:line="240" w:lineRule="auto"/>
         <w:rPr>
           <w:rFonts w:ascii="Segoe UI" w:eastAsia="Times New Roman" w:hAnsi="Segoe UI" w:cs="Segoe UI"/>
-          <w:i/>
-          <w:iCs/>
-          <w:color w:val="1F2328"/>
-          <w:kern w:val="0"/>
-          <w:sz w:val="24"/>
-          <w:szCs w:val="24"/>
-          <w:lang w:eastAsia="cs-CZ"/>
-          <w14:ligatures w14:val="none"/>
-        </w:rPr>
-      </w:pPr>
-      <w:r>
-        <w:rPr>
-          <w:rFonts w:ascii="Segoe UI" w:eastAsia="Times New Roman" w:hAnsi="Segoe UI" w:cs="Segoe UI"/>
-          <w:b/>
-          <w:bCs/>
-          <w:color w:val="1F2328"/>
-          <w:kern w:val="0"/>
-          <w:sz w:val="24"/>
-          <w:szCs w:val="24"/>
-          <w:lang w:eastAsia="cs-CZ"/>
-          <w14:ligatures w14:val="none"/>
-        </w:rPr>
-        <w:t>Pravým tlačítkem</w:t>
-      </w:r>
-      <w:r>
-        <w:rPr>
-          <w:rFonts w:ascii="Segoe UI" w:eastAsia="Times New Roman" w:hAnsi="Segoe UI" w:cs="Segoe UI"/>
-          <w:color w:val="1F2328"/>
-          <w:kern w:val="0"/>
-          <w:sz w:val="24"/>
-          <w:szCs w:val="24"/>
-          <w:lang w:eastAsia="cs-CZ"/>
-          <w14:ligatures w14:val="none"/>
-        </w:rPr>
-        <w:t xml:space="preserve"> klikněte na DVD mechaniku a zvolte </w:t>
-      </w:r>
-      <w:r>
-        <w:rPr>
-          <w:rFonts w:ascii="Segoe UI" w:eastAsia="Times New Roman" w:hAnsi="Segoe UI" w:cs="Segoe UI"/>
-          <w:i/>
-          <w:iCs/>
-          <w:color w:val="1F2328"/>
-          <w:kern w:val="0"/>
-          <w:sz w:val="24"/>
-          <w:szCs w:val="24"/>
-          <w:lang w:eastAsia="cs-CZ"/>
-          <w14:ligatures w14:val="none"/>
-        </w:rPr>
-        <w:t>P</w:t>
-      </w:r>
-      <w:r>
-        <w:rPr>
-          <w:rFonts w:ascii="Segoe UI" w:eastAsia="Times New Roman" w:hAnsi="Segoe UI" w:cs="Segoe UI"/>
-          <w:i/>
-          <w:iCs/>
-          <w:color w:val="1F2328"/>
-          <w:kern w:val="0"/>
-          <w:sz w:val="24"/>
-          <w:szCs w:val="24"/>
-          <w:lang w:eastAsia="cs-CZ"/>
-          <w14:ligatures w14:val="none"/>
-        </w:rPr>
-        <w:t>řehrát</w:t>
-      </w:r>
-      <w:r>
-        <w:rPr>
-          <w:rFonts w:ascii="Segoe UI" w:eastAsia="Times New Roman" w:hAnsi="Segoe UI" w:cs="Segoe UI"/>
-          <w:color w:val="1F2328"/>
-          <w:kern w:val="0"/>
-          <w:sz w:val="24"/>
-          <w:szCs w:val="24"/>
-          <w:lang w:eastAsia="cs-CZ"/>
-          <w14:ligatures w14:val="none"/>
-        </w:rPr>
-        <w:br/>
-      </w:r>
-      <w:r>
-        <w:rPr>
-          <w:rFonts w:ascii="Segoe UI" w:eastAsia="Times New Roman" w:hAnsi="Segoe UI" w:cs="Segoe UI"/>
-          <w:noProof/>
-          <w:color w:val="0000FF"/>
-          <w:kern w:val="0"/>
-          <w:sz w:val="24"/>
-          <w:szCs w:val="24"/>
-          <w:lang w:eastAsia="cs-CZ"/>
-          <w14:ligatures w14:val="none"/>
-        </w:rPr>
-        <w:drawing>
-          <wp:inline distT="0" distB="0" distL="0" distR="0" wp14:anchorId="72B12E1A" wp14:editId="5B2BFFD0">
-            <wp:extent cx="5760720" cy="3723640"/>
-            <wp:effectExtent l="0" t="0" r="0" b="0"/>
-            <wp:docPr id="1559716027" name="Obrázek 24" descr="Spuštění přehrávání">
-              <a:hlinkClick xmlns:a="http://schemas.openxmlformats.org/drawingml/2006/main" r:id="rId11" tgtFrame="&quot;_blank&quot;"/>
-            </wp:docPr>
-            <wp:cNvGraphicFramePr>
-              <a:graphicFrameLocks xmlns:a="http://schemas.openxmlformats.org/drawingml/2006/main" noChangeAspect="1"/>
-            </wp:cNvGraphicFramePr>
-            <a:graphic xmlns:a="http://schemas.openxmlformats.org/drawingml/2006/main">
-              <a:graphicData uri="http://schemas.openxmlformats.org/drawingml/2006/picture">
-                <pic:pic xmlns:pic="http://schemas.openxmlformats.org/drawingml/2006/picture">
-                  <pic:nvPicPr>
-                    <pic:cNvPr id="0" name="Picture 40" descr="Spuštění přehrávání">
-                      <a:hlinkClick r:id="rId11" tgtFrame="&quot;_blank&quot;"/>
-                    </pic:cNvPr>
-                    <pic:cNvPicPr>
-                      <a:picLocks noChangeAspect="1" noChangeArrowheads="1"/>
-                    </pic:cNvPicPr>
-                  </pic:nvPicPr>
-                  <pic:blipFill>
-                    <a:blip r:embed="rId12">
-                      <a:extLst>
-                        <a:ext uri="{28A0092B-C50C-407E-A947-70E740481C1C}">
-                          <a14:useLocalDpi xmlns:a14="http://schemas.microsoft.com/office/drawing/2010/main" val="0"/>
-                        </a:ext>
-                      </a:extLst>
-                    </a:blip>
-                    <a:srcRect/>
-                    <a:stretch>
-                      <a:fillRect/>
-                    </a:stretch>
-                  </pic:blipFill>
-                  <pic:spPr bwMode="auto">
-                    <a:xfrm>
-                      <a:off x="0" y="0"/>
-                      <a:ext cx="5760720" cy="3723640"/>
-                    </a:xfrm>
-                    <a:prstGeom prst="rect">
-                      <a:avLst/>
-                    </a:prstGeom>
-                    <a:noFill/>
-                    <a:ln>
-                      <a:noFill/>
-                    </a:ln>
-                  </pic:spPr>
-                </pic:pic>
-              </a:graphicData>
-            </a:graphic>
-          </wp:inline>
-        </w:drawing>
-      </w:r>
-      <w:r>
-        <w:rPr>
-          <w:rFonts w:ascii="Segoe UI" w:eastAsia="Times New Roman" w:hAnsi="Segoe UI" w:cs="Segoe UI"/>
-          <w:i/>
-          <w:iCs/>
-          <w:color w:val="1F2328"/>
-          <w:kern w:val="0"/>
-          <w:sz w:val="24"/>
-          <w:szCs w:val="24"/>
-          <w:lang w:eastAsia="cs-CZ"/>
-          <w14:ligatures w14:val="none"/>
-        </w:rPr>
-        <w:br/>
-      </w:r>
-    </w:p>
-    <w:p>
-      <w:pPr>
-        <w:rPr>
-          <w:rFonts w:ascii="Segoe UI" w:eastAsia="Times New Roman" w:hAnsi="Segoe UI" w:cs="Segoe UI"/>
-          <w:i/>
-          <w:iCs/>
-          <w:color w:val="1F2328"/>
-          <w:kern w:val="0"/>
-          <w:sz w:val="24"/>
-          <w:szCs w:val="24"/>
-          <w:lang w:eastAsia="cs-CZ"/>
-          <w14:ligatures w14:val="none"/>
-        </w:rPr>
-      </w:pPr>
-      <w:r>
-        <w:rPr>
-          <w:rFonts w:ascii="Segoe UI" w:eastAsia="Times New Roman" w:hAnsi="Segoe UI" w:cs="Segoe UI"/>
-          <w:i/>
-          <w:iCs/>
-          <w:color w:val="1F2328"/>
-          <w:kern w:val="0"/>
-          <w:sz w:val="24"/>
-          <w:szCs w:val="24"/>
-          <w:lang w:eastAsia="cs-CZ"/>
-          <w14:ligatures w14:val="none"/>
-        </w:rPr>
-        <w:br w:type="page"/>
-      </w:r>
-    </w:p>
-    <w:p>
-      <w:pPr>
-        <w:numPr>
-          <w:ilvl w:val="0"/>
-          <w:numId w:val="8"/>
-        </w:numPr>
-        <w:shd w:val="clear" w:color="auto" w:fill="FFFFFF"/>
-        <w:spacing w:before="60" w:after="100" w:afterAutospacing="1" w:line="240" w:lineRule="auto"/>
-        <w:rPr>
-          <w:rFonts w:ascii="Segoe UI" w:eastAsia="Times New Roman" w:hAnsi="Segoe UI" w:cs="Segoe UI"/>
-          <w:color w:val="1F2328"/>
-          <w:kern w:val="0"/>
-          <w:sz w:val="24"/>
-          <w:szCs w:val="24"/>
-          <w:lang w:eastAsia="cs-CZ"/>
-          <w14:ligatures w14:val="none"/>
-        </w:rPr>
-      </w:pPr>
-      <w:r>
-        <w:rPr>
-          <w:rFonts w:ascii="Segoe UI" w:eastAsia="Times New Roman" w:hAnsi="Segoe UI" w:cs="Segoe UI"/>
-          <w:color w:val="1F2328"/>
-          <w:kern w:val="0"/>
-          <w:sz w:val="24"/>
-          <w:szCs w:val="24"/>
-          <w:lang w:eastAsia="cs-CZ"/>
-          <w14:ligatures w14:val="none"/>
-        </w:rPr>
-        <w:lastRenderedPageBreak/>
+          <w:color w:val="1F2328"/>
+          <w:kern w:val="0"/>
+          <w:sz w:val="24"/>
+          <w:szCs w:val="24"/>
+          <w:lang w:eastAsia="cs-CZ"/>
+          <w14:ligatures w14:val="none"/>
+        </w:rPr>
+      </w:pPr>
+      <w:r>
+        <w:rPr>
+          <w:rFonts w:ascii="Segoe UI" w:eastAsia="Times New Roman" w:hAnsi="Segoe UI" w:cs="Segoe UI"/>
+          <w:color w:val="1F2328"/>
+          <w:kern w:val="0"/>
+          <w:sz w:val="24"/>
+          <w:szCs w:val="24"/>
+          <w:lang w:eastAsia="cs-CZ"/>
+          <w14:ligatures w14:val="none"/>
+        </w:rPr>
         <w:t>Pokud spouštíte přehrávač na daném počítači poprvé, musíte potvrdit doporučené nastavení. Podruhé se již tento dialog nezobrazí</w:t>
       </w:r>
       <w:r>
@@ -991,7 +905,7 @@
             <wp:extent cx="3835730" cy="3067198"/>
             <wp:effectExtent l="0" t="0" r="0" b="0"/>
             <wp:docPr id="958280301" name="Obrázek 23" descr="Obsah obrázku text&#10;&#10;Popis byl vytvořen automaticky">
-              <a:hlinkClick xmlns:a="http://schemas.openxmlformats.org/drawingml/2006/main" r:id="rId13" tgtFrame="&quot;_blank&quot;"/>
+              <a:hlinkClick xmlns:a="http://schemas.openxmlformats.org/drawingml/2006/main" r:id="rId10" tgtFrame="&quot;_blank&quot;"/>
             </wp:docPr>
             <wp:cNvGraphicFramePr>
               <a:graphicFrameLocks xmlns:a="http://schemas.openxmlformats.org/drawingml/2006/main" noChangeAspect="1"/>
@@ -1001,14 +915,14 @@
                 <pic:pic xmlns:pic="http://schemas.openxmlformats.org/drawingml/2006/picture">
                   <pic:nvPicPr>
                     <pic:cNvPr id="958280301" name="Obrázek 23" descr="Obsah obrázku text&#10;&#10;Popis byl vytvořen automaticky">
-                      <a:hlinkClick r:id="rId13" tgtFrame="&quot;_blank&quot;"/>
+                      <a:hlinkClick r:id="rId10" tgtFrame="&quot;_blank&quot;"/>
                     </pic:cNvPr>
                     <pic:cNvPicPr>
                       <a:picLocks noChangeAspect="1" noChangeArrowheads="1"/>
                     </pic:cNvPicPr>
                   </pic:nvPicPr>
                   <pic:blipFill>
-                    <a:blip r:embed="rId14">
+                    <a:blip r:embed="rId11">
                       <a:extLst>
                         <a:ext uri="{28A0092B-C50C-407E-A947-70E740481C1C}">
                           <a14:useLocalDpi xmlns:a14="http://schemas.microsoft.com/office/drawing/2010/main" val="0"/>
@@ -1042,6 +956,31 @@
     </w:p>
     <w:p>
       <w:pPr>
+        <w:rPr>
+          <w:rFonts w:ascii="Segoe UI" w:eastAsia="Times New Roman" w:hAnsi="Segoe UI" w:cs="Segoe UI"/>
+          <w:color w:val="1F2328"/>
+          <w:kern w:val="0"/>
+          <w:sz w:val="24"/>
+          <w:szCs w:val="24"/>
+          <w:lang w:eastAsia="cs-CZ"/>
+          <w14:ligatures w14:val="none"/>
+        </w:rPr>
+      </w:pPr>
+      <w:r>
+        <w:rPr>
+          <w:rFonts w:ascii="Segoe UI" w:eastAsia="Times New Roman" w:hAnsi="Segoe UI" w:cs="Segoe UI"/>
+          <w:color w:val="1F2328"/>
+          <w:kern w:val="0"/>
+          <w:sz w:val="24"/>
+          <w:szCs w:val="24"/>
+          <w:lang w:eastAsia="cs-CZ"/>
+          <w14:ligatures w14:val="none"/>
+        </w:rPr>
+        <w:br w:type="page"/>
+      </w:r>
+    </w:p>
+    <w:p>
+      <w:pPr>
         <w:numPr>
           <w:ilvl w:val="0"/>
           <w:numId w:val="8"/>
@@ -1068,7 +1007,32 @@
           <w:lang w:eastAsia="cs-CZ"/>
           <w14:ligatures w14:val="none"/>
         </w:rPr>
+        <w:lastRenderedPageBreak/>
         <w:t>Najeďte do okna přehrávače kurzorem myši a kliknutím na ikonku vpravo nahoře zobrazte přehrávané stopy</w:t>
+      </w:r>
+      <w:r>
+        <w:rPr>
+          <w:rFonts w:ascii="Segoe UI" w:eastAsia="Times New Roman" w:hAnsi="Segoe UI" w:cs="Segoe UI"/>
+          <w:color w:val="1F2328"/>
+          <w:kern w:val="0"/>
+          <w:sz w:val="24"/>
+          <w:szCs w:val="24"/>
+          <w:lang w:eastAsia="cs-CZ"/>
+          <w14:ligatures w14:val="none"/>
+        </w:rPr>
+        <w:t>:</w:t>
+      </w:r>
+      <w:r>
+        <w:rPr>
+          <w:rFonts w:ascii="Segoe UI" w:eastAsia="Times New Roman" w:hAnsi="Segoe UI" w:cs="Segoe UI"/>
+          <w:color w:val="1F2328"/>
+          <w:kern w:val="0"/>
+          <w:sz w:val="24"/>
+          <w:szCs w:val="24"/>
+          <w:lang w:eastAsia="cs-CZ"/>
+          <w14:ligatures w14:val="none"/>
+        </w:rPr>
+        <w:br/>
       </w:r>
       <w:r>
         <w:rPr>
@@ -1094,11 +1058,11 @@
           <w14:ligatures w14:val="none"/>
         </w:rPr>
         <w:drawing>
-          <wp:inline distT="0" distB="0" distL="0" distR="0" wp14:anchorId="1D99C0D0" wp14:editId="1BCFD8AF">
-            <wp:extent cx="2268220" cy="2529205"/>
-            <wp:effectExtent l="0" t="0" r="0" b="4445"/>
+          <wp:inline distT="0" distB="0" distL="0" distR="0" wp14:anchorId="1D99C0D0" wp14:editId="567CD53A">
+            <wp:extent cx="1906337" cy="2125683"/>
+            <wp:effectExtent l="0" t="0" r="0" b="8255"/>
             <wp:docPr id="463247998" name="Obrázek 22" descr="Obsah obrázku text, monitor, elektronika, snímek obrazovky&#10;&#10;Popis byl vytvořen automaticky">
-              <a:hlinkClick xmlns:a="http://schemas.openxmlformats.org/drawingml/2006/main" r:id="rId15" tgtFrame="&quot;_blank&quot;"/>
+              <a:hlinkClick xmlns:a="http://schemas.openxmlformats.org/drawingml/2006/main" r:id="rId12" tgtFrame="&quot;_blank&quot;"/>
             </wp:docPr>
             <wp:cNvGraphicFramePr>
               <a:graphicFrameLocks xmlns:a="http://schemas.openxmlformats.org/drawingml/2006/main" noChangeAspect="1"/>
@@ -1108,14 +1072,14 @@
                 <pic:pic xmlns:pic="http://schemas.openxmlformats.org/drawingml/2006/picture">
                   <pic:nvPicPr>
                     <pic:cNvPr id="463247998" name="Obrázek 22" descr="Obsah obrázku text, monitor, elektronika, snímek obrazovky&#10;&#10;Popis byl vytvořen automaticky">
-                      <a:hlinkClick r:id="rId15" tgtFrame="&quot;_blank&quot;"/>
+                      <a:hlinkClick r:id="rId12" tgtFrame="&quot;_blank&quot;"/>
                     </pic:cNvPr>
                     <pic:cNvPicPr>
                       <a:picLocks noChangeAspect="1" noChangeArrowheads="1"/>
                     </pic:cNvPicPr>
                   </pic:nvPicPr>
                   <pic:blipFill>
-                    <a:blip r:embed="rId16">
+                    <a:blip r:embed="rId13">
                       <a:extLst>
                         <a:ext uri="{28A0092B-C50C-407E-A947-70E740481C1C}">
                           <a14:useLocalDpi xmlns:a14="http://schemas.microsoft.com/office/drawing/2010/main" val="0"/>
@@ -1130,7 +1094,7 @@
                   <pic:spPr bwMode="auto">
                     <a:xfrm>
                       <a:off x="0" y="0"/>
-                      <a:ext cx="2268220" cy="2529205"/>
+                      <a:ext cx="1915295" cy="2135672"/>
                     </a:xfrm>
                     <a:prstGeom prst="rect">
                       <a:avLst/>
@@ -1146,48 +1110,17 @@
           </wp:inline>
         </w:drawing>
       </w:r>
-    </w:p>
-    <w:p>
-      <w:pPr>
-        <w:numPr>
-          <w:ilvl w:val="0"/>
-          <w:numId w:val="8"/>
-        </w:numPr>
-        <w:shd w:val="clear" w:color="auto" w:fill="FFFFFF"/>
-        <w:spacing w:before="60" w:after="100" w:afterAutospacing="1" w:line="240" w:lineRule="auto"/>
-        <w:rPr>
-          <w:rFonts w:ascii="Segoe UI" w:eastAsia="Times New Roman" w:hAnsi="Segoe UI" w:cs="Segoe UI"/>
-          <w:color w:val="1F2328"/>
-          <w:kern w:val="0"/>
-          <w:sz w:val="24"/>
-          <w:szCs w:val="24"/>
-          <w:lang w:eastAsia="cs-CZ"/>
-          <w14:ligatures w14:val="none"/>
-        </w:rPr>
-      </w:pPr>
-      <w:r>
-        <w:rPr>
-          <w:rFonts w:ascii="Segoe UI" w:eastAsia="Times New Roman" w:hAnsi="Segoe UI" w:cs="Segoe UI"/>
-          <w:color w:val="1F2328"/>
-          <w:kern w:val="0"/>
-          <w:sz w:val="24"/>
-          <w:szCs w:val="24"/>
-          <w:lang w:eastAsia="cs-CZ"/>
-          <w14:ligatures w14:val="none"/>
-        </w:rPr>
-        <w:t>Aktuálně přehrávaná stopa je zvýrazněna modrým písmem. Sledujte, která stopa se přehrává a dělejte si poznámky.</w:t>
-      </w:r>
-      <w:r>
-        <w:rPr>
-          <w:rFonts w:ascii="Segoe UI" w:eastAsia="Times New Roman" w:hAnsi="Segoe UI" w:cs="Segoe UI"/>
-          <w:color w:val="1F2328"/>
-          <w:kern w:val="0"/>
-          <w:sz w:val="24"/>
-          <w:szCs w:val="24"/>
-          <w:lang w:eastAsia="cs-CZ"/>
-          <w14:ligatures w14:val="none"/>
-        </w:rPr>
-        <w:br/>
+      <w:r>
+        <w:rPr>
+          <w:rFonts w:ascii="Segoe UI" w:eastAsia="Times New Roman" w:hAnsi="Segoe UI" w:cs="Segoe UI"/>
+          <w:color w:val="1F2328"/>
+          <w:kern w:val="0"/>
+          <w:sz w:val="24"/>
+          <w:szCs w:val="24"/>
+          <w:lang w:eastAsia="cs-CZ"/>
+          <w14:ligatures w14:val="none"/>
+        </w:rPr>
+        <w:t xml:space="preserve">  </w:t>
       </w:r>
       <w:r>
         <w:rPr>
@@ -1201,11 +1134,11 @@
           <w14:ligatures w14:val="none"/>
         </w:rPr>
         <w:drawing>
-          <wp:inline distT="0" distB="0" distL="0" distR="0" wp14:anchorId="2E86B8BD" wp14:editId="6AD1C134">
-            <wp:extent cx="4619501" cy="2605089"/>
-            <wp:effectExtent l="0" t="0" r="0" b="5080"/>
+          <wp:inline distT="0" distB="0" distL="0" distR="0" wp14:anchorId="5175F55A" wp14:editId="06309F94">
+            <wp:extent cx="4013860" cy="2265030"/>
+            <wp:effectExtent l="0" t="0" r="5715" b="2540"/>
             <wp:docPr id="1815131842" name="Obrázek 21" descr="Obsah obrázku stůl&#10;&#10;Popis byl vytvořen automaticky">
-              <a:hlinkClick xmlns:a="http://schemas.openxmlformats.org/drawingml/2006/main" r:id="rId17" tgtFrame="&quot;_blank&quot;"/>
+              <a:hlinkClick xmlns:a="http://schemas.openxmlformats.org/drawingml/2006/main" r:id="rId14" tgtFrame="&quot;_blank&quot;"/>
             </wp:docPr>
             <wp:cNvGraphicFramePr>
               <a:graphicFrameLocks xmlns:a="http://schemas.openxmlformats.org/drawingml/2006/main" noChangeAspect="1"/>
@@ -1215,14 +1148,14 @@
                 <pic:pic xmlns:pic="http://schemas.openxmlformats.org/drawingml/2006/picture">
                   <pic:nvPicPr>
                     <pic:cNvPr id="1815131842" name="Obrázek 21" descr="Obsah obrázku stůl&#10;&#10;Popis byl vytvořen automaticky">
-                      <a:hlinkClick r:id="rId17" tgtFrame="&quot;_blank&quot;"/>
+                      <a:hlinkClick r:id="rId14" tgtFrame="&quot;_blank&quot;"/>
                     </pic:cNvPr>
                     <pic:cNvPicPr>
                       <a:picLocks noChangeAspect="1" noChangeArrowheads="1"/>
                     </pic:cNvPicPr>
                   </pic:nvPicPr>
                   <pic:blipFill>
-                    <a:blip r:embed="rId18">
+                    <a:blip r:embed="rId15">
                       <a:extLst>
                         <a:ext uri="{28A0092B-C50C-407E-A947-70E740481C1C}">
                           <a14:useLocalDpi xmlns:a14="http://schemas.microsoft.com/office/drawing/2010/main" val="0"/>
@@ -1237,7 +1170,7 @@
                   <pic:spPr bwMode="auto">
                     <a:xfrm>
                       <a:off x="0" y="0"/>
-                      <a:ext cx="4627138" cy="2609396"/>
+                      <a:ext cx="4026426" cy="2272121"/>
                     </a:xfrm>
                     <a:prstGeom prst="rect">
                       <a:avLst/>
@@ -1282,8 +1215,7 @@
           <w:lang w:eastAsia="cs-CZ"/>
           <w14:ligatures w14:val="none"/>
         </w:rPr>
-        <w:lastRenderedPageBreak/>
-        <w:t>Po úvodní stopě upravte hlasitost podle požadavků účastníků. Přehrávání můžete dočasně pozastavit.</w:t>
+        <w:t>Aktuálně přehrávaná stopa je zvýrazněna modrým písmem. Sledujte, která stopa se přehrává a dělejte si poznámky.</w:t>
       </w:r>
     </w:p>
     <w:p>
@@ -1314,7 +1246,206 @@
           <w:lang w:eastAsia="cs-CZ"/>
           <w14:ligatures w14:val="none"/>
         </w:rPr>
-        <w:t>Pokud je zvuk slabý, zkontrolujte nastavení hlasitosti vpravo dole na liště</w:t>
+        <w:t>Po úvodní stopě upravte hlasitost podle požadavků účastníků. Přehrávání můžete dočasně pozastavit.</w:t>
+      </w:r>
+    </w:p>
+    <w:p>
+      <w:pPr>
+        <w:numPr>
+          <w:ilvl w:val="0"/>
+          <w:numId w:val="8"/>
+        </w:numPr>
+        <w:shd w:val="clear" w:color="auto" w:fill="FFFFFF"/>
+        <w:spacing w:before="60" w:after="100" w:afterAutospacing="1" w:line="240" w:lineRule="auto"/>
+        <w:rPr>
+          <w:rFonts w:ascii="Segoe UI" w:eastAsia="Times New Roman" w:hAnsi="Segoe UI" w:cs="Segoe UI"/>
+          <w:color w:val="1F2328"/>
+          <w:kern w:val="0"/>
+          <w:sz w:val="24"/>
+          <w:szCs w:val="24"/>
+          <w:lang w:eastAsia="cs-CZ"/>
+          <w14:ligatures w14:val="none"/>
+        </w:rPr>
+      </w:pPr>
+      <w:r>
+        <w:rPr>
+          <w:rFonts w:ascii="Segoe UI" w:eastAsia="Times New Roman" w:hAnsi="Segoe UI" w:cs="Segoe UI"/>
+          <w:color w:val="1F2328"/>
+          <w:kern w:val="0"/>
+          <w:sz w:val="24"/>
+          <w:szCs w:val="24"/>
+          <w:lang w:eastAsia="cs-CZ"/>
+          <w14:ligatures w14:val="none"/>
+        </w:rPr>
+        <w:t>Pokud je zvuk slabý</w:t>
+      </w:r>
+      <w:r>
+        <w:rPr>
+          <w:rFonts w:ascii="Segoe UI" w:eastAsia="Times New Roman" w:hAnsi="Segoe UI" w:cs="Segoe UI"/>
+          <w:color w:val="1F2328"/>
+          <w:kern w:val="0"/>
+          <w:sz w:val="24"/>
+          <w:szCs w:val="24"/>
+          <w:lang w:eastAsia="cs-CZ"/>
+          <w14:ligatures w14:val="none"/>
+        </w:rPr>
+        <w:t xml:space="preserve"> nebo není slyšet</w:t>
+      </w:r>
+      <w:r>
+        <w:rPr>
+          <w:rFonts w:ascii="Segoe UI" w:eastAsia="Times New Roman" w:hAnsi="Segoe UI" w:cs="Segoe UI"/>
+          <w:color w:val="1F2328"/>
+          <w:kern w:val="0"/>
+          <w:sz w:val="24"/>
+          <w:szCs w:val="24"/>
+          <w:lang w:eastAsia="cs-CZ"/>
+          <w14:ligatures w14:val="none"/>
+        </w:rPr>
+        <w:t>, zkontrolujte nastavení hlasitosti</w:t>
+      </w:r>
+      <w:r>
+        <w:rPr>
+          <w:rFonts w:ascii="Segoe UI" w:eastAsia="Times New Roman" w:hAnsi="Segoe UI" w:cs="Segoe UI"/>
+          <w:color w:val="1F2328"/>
+          <w:kern w:val="0"/>
+          <w:sz w:val="24"/>
+          <w:szCs w:val="24"/>
+          <w:lang w:eastAsia="cs-CZ"/>
+          <w14:ligatures w14:val="none"/>
+        </w:rPr>
+        <w:t>:</w:t>
+      </w:r>
+    </w:p>
+    <w:p>
+      <w:pPr>
+        <w:numPr>
+          <w:ilvl w:val="1"/>
+          <w:numId w:val="8"/>
+        </w:numPr>
+        <w:shd w:val="clear" w:color="auto" w:fill="FFFFFF"/>
+        <w:spacing w:before="60" w:after="100" w:afterAutospacing="1" w:line="240" w:lineRule="auto"/>
+        <w:rPr>
+          <w:rFonts w:ascii="Segoe UI" w:eastAsia="Times New Roman" w:hAnsi="Segoe UI" w:cs="Segoe UI"/>
+          <w:color w:val="1F2328"/>
+          <w:kern w:val="0"/>
+          <w:sz w:val="24"/>
+          <w:szCs w:val="24"/>
+          <w:lang w:eastAsia="cs-CZ"/>
+          <w14:ligatures w14:val="none"/>
+        </w:rPr>
+      </w:pPr>
+      <w:r>
+        <w:rPr>
+          <w:rFonts w:ascii="Segoe UI" w:eastAsia="Times New Roman" w:hAnsi="Segoe UI" w:cs="Segoe UI"/>
+          <w:color w:val="1F2328"/>
+          <w:kern w:val="0"/>
+          <w:sz w:val="24"/>
+          <w:szCs w:val="24"/>
+          <w:lang w:eastAsia="cs-CZ"/>
+          <w14:ligatures w14:val="none"/>
+        </w:rPr>
+        <w:t>Ikonkou</w:t>
+      </w:r>
+      <w:r>
+        <w:rPr>
+          <w:rFonts w:ascii="Segoe UI" w:eastAsia="Times New Roman" w:hAnsi="Segoe UI" w:cs="Segoe UI"/>
+          <w:color w:val="1F2328"/>
+          <w:kern w:val="0"/>
+          <w:sz w:val="24"/>
+          <w:szCs w:val="24"/>
+          <w:lang w:eastAsia="cs-CZ"/>
+          <w14:ligatures w14:val="none"/>
+        </w:rPr>
+        <w:t xml:space="preserve"> vpravo dole na liště</w:t>
+      </w:r>
+    </w:p>
+    <w:p>
+      <w:pPr>
+        <w:numPr>
+          <w:ilvl w:val="1"/>
+          <w:numId w:val="8"/>
+        </w:numPr>
+        <w:shd w:val="clear" w:color="auto" w:fill="FFFFFF"/>
+        <w:spacing w:before="60" w:after="100" w:afterAutospacing="1" w:line="240" w:lineRule="auto"/>
+        <w:rPr>
+          <w:rFonts w:ascii="Segoe UI" w:eastAsia="Times New Roman" w:hAnsi="Segoe UI" w:cs="Segoe UI"/>
+          <w:color w:val="1F2328"/>
+          <w:kern w:val="0"/>
+          <w:sz w:val="24"/>
+          <w:szCs w:val="24"/>
+          <w:lang w:eastAsia="cs-CZ"/>
+          <w14:ligatures w14:val="none"/>
+        </w:rPr>
+      </w:pPr>
+      <w:r>
+        <w:rPr>
+          <w:rFonts w:ascii="Segoe UI" w:eastAsia="Times New Roman" w:hAnsi="Segoe UI" w:cs="Segoe UI"/>
+          <w:color w:val="1F2328"/>
+          <w:kern w:val="0"/>
+          <w:sz w:val="24"/>
+          <w:szCs w:val="24"/>
+          <w:lang w:eastAsia="cs-CZ"/>
+          <w14:ligatures w14:val="none"/>
+        </w:rPr>
+        <w:t xml:space="preserve">Nebo přes </w:t>
+      </w:r>
+      <w:proofErr w:type="gramStart"/>
+      <w:r>
+        <w:rPr>
+          <w:rFonts w:ascii="Segoe UI" w:eastAsia="Times New Roman" w:hAnsi="Segoe UI" w:cs="Segoe UI"/>
+          <w:i/>
+          <w:iCs/>
+          <w:color w:val="1F2328"/>
+          <w:kern w:val="0"/>
+          <w:sz w:val="24"/>
+          <w:szCs w:val="24"/>
+          <w:lang w:eastAsia="cs-CZ"/>
+          <w14:ligatures w14:val="none"/>
+        </w:rPr>
+        <w:t>Start &gt;</w:t>
+      </w:r>
+      <w:proofErr w:type="gramEnd"/>
+      <w:r>
+        <w:rPr>
+          <w:rFonts w:ascii="Segoe UI" w:eastAsia="Times New Roman" w:hAnsi="Segoe UI" w:cs="Segoe UI"/>
+          <w:i/>
+          <w:iCs/>
+          <w:color w:val="1F2328"/>
+          <w:kern w:val="0"/>
+          <w:sz w:val="24"/>
+          <w:szCs w:val="24"/>
+          <w:lang w:eastAsia="cs-CZ"/>
+          <w14:ligatures w14:val="none"/>
+        </w:rPr>
+        <w:t xml:space="preserve"> Nastavení zvuku</w:t>
+      </w:r>
+    </w:p>
+    <w:p>
+      <w:pPr>
+        <w:shd w:val="clear" w:color="auto" w:fill="FFFFFF"/>
+        <w:spacing w:before="60" w:after="100" w:afterAutospacing="1" w:line="240" w:lineRule="auto"/>
+        <w:ind w:left="1080"/>
+        <w:rPr>
+          <w:rFonts w:ascii="Segoe UI" w:eastAsia="Times New Roman" w:hAnsi="Segoe UI" w:cs="Segoe UI"/>
+          <w:color w:val="1F2328"/>
+          <w:kern w:val="0"/>
+          <w:sz w:val="24"/>
+          <w:szCs w:val="24"/>
+          <w:lang w:eastAsia="cs-CZ"/>
+          <w14:ligatures w14:val="none"/>
+        </w:rPr>
+      </w:pPr>
+      <w:r>
+        <w:rPr>
+          <w:rFonts w:ascii="Segoe UI" w:eastAsia="Times New Roman" w:hAnsi="Segoe UI" w:cs="Segoe UI"/>
+          <w:color w:val="1F2328"/>
+          <w:kern w:val="0"/>
+          <w:sz w:val="24"/>
+          <w:szCs w:val="24"/>
+          <w:lang w:eastAsia="cs-CZ"/>
+          <w14:ligatures w14:val="none"/>
+        </w:rPr>
+        <w:t>Doporučená hodnota hlasitosti v počítači je 50-60 %. Poté upravte hlasitost otočným voličem na zesilovači:</w:t>
       </w:r>
       <w:r>
         <w:rPr>
@@ -1332,20 +1463,17 @@
         <w:rPr>
           <w:rFonts w:ascii="Segoe UI" w:eastAsia="Times New Roman" w:hAnsi="Segoe UI" w:cs="Segoe UI"/>
           <w:noProof/>
-          <w:color w:val="0000FF"/>
-          <w:kern w:val="0"/>
-          <w:sz w:val="24"/>
-          <w:szCs w:val="24"/>
-          <w:lang w:eastAsia="cs-CZ"/>
-          <w14:ligatures w14:val="none"/>
+          <w:color w:val="1F2328"/>
+          <w:kern w:val="0"/>
+          <w:sz w:val="24"/>
+          <w:szCs w:val="24"/>
+          <w:lang w:eastAsia="cs-CZ"/>
         </w:rPr>
         <w:drawing>
-          <wp:inline distT="0" distB="0" distL="0" distR="0" wp14:anchorId="016A07F3" wp14:editId="7A4671B6">
-            <wp:extent cx="3990109" cy="1250578"/>
-            <wp:effectExtent l="0" t="0" r="0" b="6985"/>
-            <wp:docPr id="2125256361" name="Obrázek 20" descr="Obsah obrázku text, zařízení, měřidlo, měřič&#10;&#10;Popis byl vytvořen automaticky">
-              <a:hlinkClick xmlns:a="http://schemas.openxmlformats.org/drawingml/2006/main" r:id="rId5" tgtFrame="&quot;_blank&quot;"/>
-            </wp:docPr>
+          <wp:inline distT="0" distB="0" distL="0" distR="0" wp14:anchorId="792284DC" wp14:editId="1E1614B3">
+            <wp:extent cx="6645910" cy="2465070"/>
+            <wp:effectExtent l="0" t="0" r="2540" b="0"/>
+            <wp:docPr id="760762170" name="Obrázek 1"/>
             <wp:cNvGraphicFramePr>
               <a:graphicFrameLocks xmlns:a="http://schemas.openxmlformats.org/drawingml/2006/main" noChangeAspect="1"/>
             </wp:cNvGraphicFramePr>
@@ -1353,38 +1481,29 @@
               <a:graphicData uri="http://schemas.openxmlformats.org/drawingml/2006/picture">
                 <pic:pic xmlns:pic="http://schemas.openxmlformats.org/drawingml/2006/picture">
                   <pic:nvPicPr>
-                    <pic:cNvPr id="2125256361" name="Obrázek 20" descr="Obsah obrázku text, zařízení, měřidlo, měřič&#10;&#10;Popis byl vytvořen automaticky">
-                      <a:hlinkClick r:id="rId5" tgtFrame="&quot;_blank&quot;"/>
-                    </pic:cNvPr>
-                    <pic:cNvPicPr>
-                      <a:picLocks noChangeAspect="1" noChangeArrowheads="1"/>
-                    </pic:cNvPicPr>
+                    <pic:cNvPr id="760762170" name="Obrázek 760762170"/>
+                    <pic:cNvPicPr/>
                   </pic:nvPicPr>
                   <pic:blipFill>
-                    <a:blip r:embed="rId6">
+                    <a:blip r:embed="rId16">
                       <a:extLst>
                         <a:ext uri="{28A0092B-C50C-407E-A947-70E740481C1C}">
                           <a14:useLocalDpi xmlns:a14="http://schemas.microsoft.com/office/drawing/2010/main" val="0"/>
                         </a:ext>
                       </a:extLst>
                     </a:blip>
-                    <a:srcRect/>
                     <a:stretch>
                       <a:fillRect/>
                     </a:stretch>
                   </pic:blipFill>
-                  <pic:spPr bwMode="auto">
+                  <pic:spPr>
                     <a:xfrm>
                       <a:off x="0" y="0"/>
-                      <a:ext cx="3993272" cy="1251569"/>
+                      <a:ext cx="6645910" cy="2465070"/>
                     </a:xfrm>
                     <a:prstGeom prst="rect">
                       <a:avLst/>
                     </a:prstGeom>
-                    <a:noFill/>
-                    <a:ln>
-                      <a:noFill/>
-                    </a:ln>
                   </pic:spPr>
                 </pic:pic>
               </a:graphicData>
@@ -1462,30 +1581,1083 @@
           <w:numId w:val="8"/>
         </w:numPr>
         <w:shd w:val="clear" w:color="auto" w:fill="FFFFFF"/>
-        <w:spacing w:before="60" w:after="100" w:afterAutospacing="1" w:line="240" w:lineRule="auto"/>
-        <w:rPr>
-          <w:rFonts w:ascii="Segoe UI" w:eastAsia="Times New Roman" w:hAnsi="Segoe UI" w:cs="Segoe UI"/>
-          <w:color w:val="1F2328"/>
-          <w:kern w:val="0"/>
-          <w:sz w:val="24"/>
-          <w:szCs w:val="24"/>
-          <w:lang w:eastAsia="cs-CZ"/>
-          <w14:ligatures w14:val="none"/>
-        </w:rPr>
-      </w:pPr>
-      <w:r>
-        <w:rPr>
-          <w:rFonts w:ascii="Segoe UI" w:eastAsia="Times New Roman" w:hAnsi="Segoe UI" w:cs="Segoe UI"/>
-          <w:color w:val="1F2328"/>
-          <w:kern w:val="0"/>
-          <w:sz w:val="24"/>
-          <w:szCs w:val="24"/>
-          <w:lang w:eastAsia="cs-CZ"/>
-          <w14:ligatures w14:val="none"/>
-        </w:rPr>
-        <w:t>Sledujete, která stopa se už přehrála a která se právě přehrává. Čísla stop si poznačte na papír.</w:t>
+        <w:spacing w:before="60" w:after="0" w:line="240" w:lineRule="auto"/>
+        <w:ind w:left="1434" w:hanging="357"/>
+        <w:rPr>
+          <w:rFonts w:ascii="Segoe UI" w:eastAsia="Times New Roman" w:hAnsi="Segoe UI" w:cs="Segoe UI"/>
+          <w:color w:val="1F2328"/>
+          <w:kern w:val="0"/>
+          <w:sz w:val="24"/>
+          <w:szCs w:val="24"/>
+          <w:lang w:eastAsia="cs-CZ"/>
+          <w14:ligatures w14:val="none"/>
+        </w:rPr>
+      </w:pPr>
+      <w:r>
+        <w:rPr>
+          <w:rFonts w:ascii="Segoe UI" w:eastAsia="Times New Roman" w:hAnsi="Segoe UI" w:cs="Segoe UI"/>
+          <w:color w:val="1F2328"/>
+          <w:kern w:val="0"/>
+          <w:sz w:val="24"/>
+          <w:szCs w:val="24"/>
+          <w:lang w:eastAsia="cs-CZ"/>
+          <w14:ligatures w14:val="none"/>
+        </w:rPr>
+        <w:t>Sledujete, která stopa se už přehrála a která se právě přehrává</w:t>
+      </w:r>
+      <w:r>
+        <w:rPr>
+          <w:rFonts w:ascii="Segoe UI" w:eastAsia="Times New Roman" w:hAnsi="Segoe UI" w:cs="Segoe UI"/>
+          <w:color w:val="1F2328"/>
+          <w:kern w:val="0"/>
+          <w:sz w:val="24"/>
+          <w:szCs w:val="24"/>
+          <w:lang w:eastAsia="cs-CZ"/>
+          <w14:ligatures w14:val="none"/>
+        </w:rPr>
+        <w:t xml:space="preserve"> (aktuální stopa je zvýrazněna modrým písmem</w:t>
+      </w:r>
+      <w:r>
+        <w:rPr>
+          <w:rFonts w:ascii="Segoe UI" w:eastAsia="Times New Roman" w:hAnsi="Segoe UI" w:cs="Segoe UI"/>
+          <w:color w:val="1F2328"/>
+          <w:kern w:val="0"/>
+          <w:sz w:val="24"/>
+          <w:szCs w:val="24"/>
+          <w:lang w:eastAsia="cs-CZ"/>
+          <w14:ligatures w14:val="none"/>
+        </w:rPr>
+        <w:t>). Počet stop se může lišit</w:t>
+      </w:r>
+      <w:r>
+        <w:rPr>
+          <w:rFonts w:ascii="Segoe UI" w:eastAsia="Times New Roman" w:hAnsi="Segoe UI" w:cs="Segoe UI"/>
+          <w:color w:val="1F2328"/>
+          <w:kern w:val="0"/>
+          <w:sz w:val="24"/>
+          <w:szCs w:val="24"/>
+          <w:lang w:eastAsia="cs-CZ"/>
+          <w14:ligatures w14:val="none"/>
+        </w:rPr>
+        <w:t>:</w:t>
       </w:r>
     </w:p>
+    <w:tbl>
+      <w:tblPr>
+        <w:tblStyle w:val="Mkatabulky"/>
+        <w:tblW w:w="0" w:type="auto"/>
+        <w:tblInd w:w="1440" w:type="dxa"/>
+        <w:tblLook w:val="04A0" w:firstRow="1" w:lastRow="0" w:firstColumn="1" w:lastColumn="0" w:noHBand="0" w:noVBand="1"/>
+      </w:tblPr>
+      <w:tblGrid>
+        <w:gridCol w:w="389"/>
+        <w:gridCol w:w="389"/>
+        <w:gridCol w:w="389"/>
+        <w:gridCol w:w="389"/>
+        <w:gridCol w:w="389"/>
+        <w:gridCol w:w="389"/>
+        <w:gridCol w:w="389"/>
+        <w:gridCol w:w="389"/>
+        <w:gridCol w:w="389"/>
+        <w:gridCol w:w="389"/>
+      </w:tblGrid>
+      <w:tr>
+        <w:tc>
+          <w:tcPr>
+            <w:tcW w:w="0" w:type="auto"/>
+            <w:vAlign w:val="center"/>
+          </w:tcPr>
+          <w:p>
+            <w:pPr>
+              <w:spacing w:before="100" w:beforeAutospacing="1" w:after="100" w:afterAutospacing="1"/>
+              <w:jc w:val="center"/>
+              <w:rPr>
+                <w:rFonts w:ascii="Segoe UI" w:eastAsia="Times New Roman" w:hAnsi="Segoe UI" w:cs="Segoe UI"/>
+                <w:color w:val="1F2328"/>
+                <w:kern w:val="0"/>
+                <w:sz w:val="16"/>
+                <w:szCs w:val="16"/>
+                <w:lang w:eastAsia="cs-CZ"/>
+                <w14:ligatures w14:val="none"/>
+              </w:rPr>
+            </w:pPr>
+            <w:r>
+              <w:rPr>
+                <w:rFonts w:ascii="Segoe UI" w:eastAsia="Times New Roman" w:hAnsi="Segoe UI" w:cs="Segoe UI"/>
+                <w:color w:val="1F2328"/>
+                <w:kern w:val="0"/>
+                <w:sz w:val="16"/>
+                <w:szCs w:val="16"/>
+                <w:lang w:eastAsia="cs-CZ"/>
+                <w14:ligatures w14:val="none"/>
+              </w:rPr>
+              <w:t>1</w:t>
+            </w:r>
+          </w:p>
+        </w:tc>
+        <w:tc>
+          <w:tcPr>
+            <w:tcW w:w="0" w:type="auto"/>
+            <w:vAlign w:val="center"/>
+          </w:tcPr>
+          <w:p>
+            <w:pPr>
+              <w:spacing w:before="100" w:beforeAutospacing="1" w:after="100" w:afterAutospacing="1"/>
+              <w:jc w:val="center"/>
+              <w:rPr>
+                <w:rFonts w:ascii="Segoe UI" w:eastAsia="Times New Roman" w:hAnsi="Segoe UI" w:cs="Segoe UI"/>
+                <w:color w:val="1F2328"/>
+                <w:kern w:val="0"/>
+                <w:sz w:val="16"/>
+                <w:szCs w:val="16"/>
+                <w:lang w:eastAsia="cs-CZ"/>
+                <w14:ligatures w14:val="none"/>
+              </w:rPr>
+            </w:pPr>
+            <w:r>
+              <w:rPr>
+                <w:rFonts w:ascii="Segoe UI" w:eastAsia="Times New Roman" w:hAnsi="Segoe UI" w:cs="Segoe UI"/>
+                <w:color w:val="1F2328"/>
+                <w:kern w:val="0"/>
+                <w:sz w:val="16"/>
+                <w:szCs w:val="16"/>
+                <w:lang w:eastAsia="cs-CZ"/>
+                <w14:ligatures w14:val="none"/>
+              </w:rPr>
+              <w:t>2</w:t>
+            </w:r>
+          </w:p>
+        </w:tc>
+        <w:tc>
+          <w:tcPr>
+            <w:tcW w:w="0" w:type="auto"/>
+            <w:vAlign w:val="center"/>
+          </w:tcPr>
+          <w:p>
+            <w:pPr>
+              <w:spacing w:before="100" w:beforeAutospacing="1" w:after="100" w:afterAutospacing="1"/>
+              <w:jc w:val="center"/>
+              <w:rPr>
+                <w:rFonts w:ascii="Segoe UI" w:eastAsia="Times New Roman" w:hAnsi="Segoe UI" w:cs="Segoe UI"/>
+                <w:color w:val="1F2328"/>
+                <w:kern w:val="0"/>
+                <w:sz w:val="16"/>
+                <w:szCs w:val="16"/>
+                <w:lang w:eastAsia="cs-CZ"/>
+                <w14:ligatures w14:val="none"/>
+              </w:rPr>
+            </w:pPr>
+            <w:r>
+              <w:rPr>
+                <w:rFonts w:ascii="Segoe UI" w:eastAsia="Times New Roman" w:hAnsi="Segoe UI" w:cs="Segoe UI"/>
+                <w:color w:val="1F2328"/>
+                <w:kern w:val="0"/>
+                <w:sz w:val="16"/>
+                <w:szCs w:val="16"/>
+                <w:lang w:eastAsia="cs-CZ"/>
+                <w14:ligatures w14:val="none"/>
+              </w:rPr>
+              <w:t>3</w:t>
+            </w:r>
+          </w:p>
+        </w:tc>
+        <w:tc>
+          <w:tcPr>
+            <w:tcW w:w="0" w:type="auto"/>
+            <w:vAlign w:val="center"/>
+          </w:tcPr>
+          <w:p>
+            <w:pPr>
+              <w:spacing w:before="100" w:beforeAutospacing="1" w:after="100" w:afterAutospacing="1"/>
+              <w:jc w:val="center"/>
+              <w:rPr>
+                <w:rFonts w:ascii="Segoe UI" w:eastAsia="Times New Roman" w:hAnsi="Segoe UI" w:cs="Segoe UI"/>
+                <w:color w:val="1F2328"/>
+                <w:kern w:val="0"/>
+                <w:sz w:val="16"/>
+                <w:szCs w:val="16"/>
+                <w:lang w:eastAsia="cs-CZ"/>
+                <w14:ligatures w14:val="none"/>
+              </w:rPr>
+            </w:pPr>
+            <w:r>
+              <w:rPr>
+                <w:rFonts w:ascii="Segoe UI" w:eastAsia="Times New Roman" w:hAnsi="Segoe UI" w:cs="Segoe UI"/>
+                <w:color w:val="1F2328"/>
+                <w:kern w:val="0"/>
+                <w:sz w:val="16"/>
+                <w:szCs w:val="16"/>
+                <w:lang w:eastAsia="cs-CZ"/>
+                <w14:ligatures w14:val="none"/>
+              </w:rPr>
+              <w:t>4</w:t>
+            </w:r>
+          </w:p>
+        </w:tc>
+        <w:tc>
+          <w:tcPr>
+            <w:tcW w:w="0" w:type="auto"/>
+            <w:vAlign w:val="center"/>
+          </w:tcPr>
+          <w:p>
+            <w:pPr>
+              <w:spacing w:before="100" w:beforeAutospacing="1" w:after="100" w:afterAutospacing="1"/>
+              <w:jc w:val="center"/>
+              <w:rPr>
+                <w:rFonts w:ascii="Segoe UI" w:eastAsia="Times New Roman" w:hAnsi="Segoe UI" w:cs="Segoe UI"/>
+                <w:color w:val="1F2328"/>
+                <w:kern w:val="0"/>
+                <w:sz w:val="16"/>
+                <w:szCs w:val="16"/>
+                <w:lang w:eastAsia="cs-CZ"/>
+                <w14:ligatures w14:val="none"/>
+              </w:rPr>
+            </w:pPr>
+            <w:r>
+              <w:rPr>
+                <w:rFonts w:ascii="Segoe UI" w:eastAsia="Times New Roman" w:hAnsi="Segoe UI" w:cs="Segoe UI"/>
+                <w:color w:val="1F2328"/>
+                <w:kern w:val="0"/>
+                <w:sz w:val="16"/>
+                <w:szCs w:val="16"/>
+                <w:lang w:eastAsia="cs-CZ"/>
+                <w14:ligatures w14:val="none"/>
+              </w:rPr>
+              <w:t>5</w:t>
+            </w:r>
+          </w:p>
+        </w:tc>
+        <w:tc>
+          <w:tcPr>
+            <w:tcW w:w="0" w:type="auto"/>
+            <w:vAlign w:val="center"/>
+          </w:tcPr>
+          <w:p>
+            <w:pPr>
+              <w:spacing w:before="100" w:beforeAutospacing="1" w:after="100" w:afterAutospacing="1"/>
+              <w:jc w:val="center"/>
+              <w:rPr>
+                <w:rFonts w:ascii="Segoe UI" w:eastAsia="Times New Roman" w:hAnsi="Segoe UI" w:cs="Segoe UI"/>
+                <w:color w:val="1F2328"/>
+                <w:kern w:val="0"/>
+                <w:sz w:val="16"/>
+                <w:szCs w:val="16"/>
+                <w:lang w:eastAsia="cs-CZ"/>
+                <w14:ligatures w14:val="none"/>
+              </w:rPr>
+            </w:pPr>
+            <w:r>
+              <w:rPr>
+                <w:rFonts w:ascii="Segoe UI" w:eastAsia="Times New Roman" w:hAnsi="Segoe UI" w:cs="Segoe UI"/>
+                <w:color w:val="1F2328"/>
+                <w:kern w:val="0"/>
+                <w:sz w:val="16"/>
+                <w:szCs w:val="16"/>
+                <w:lang w:eastAsia="cs-CZ"/>
+                <w14:ligatures w14:val="none"/>
+              </w:rPr>
+              <w:t>6</w:t>
+            </w:r>
+          </w:p>
+        </w:tc>
+        <w:tc>
+          <w:tcPr>
+            <w:tcW w:w="0" w:type="auto"/>
+            <w:vAlign w:val="center"/>
+          </w:tcPr>
+          <w:p>
+            <w:pPr>
+              <w:spacing w:before="100" w:beforeAutospacing="1" w:after="100" w:afterAutospacing="1"/>
+              <w:jc w:val="center"/>
+              <w:rPr>
+                <w:rFonts w:ascii="Segoe UI" w:eastAsia="Times New Roman" w:hAnsi="Segoe UI" w:cs="Segoe UI"/>
+                <w:color w:val="1F2328"/>
+                <w:kern w:val="0"/>
+                <w:sz w:val="16"/>
+                <w:szCs w:val="16"/>
+                <w:lang w:eastAsia="cs-CZ"/>
+                <w14:ligatures w14:val="none"/>
+              </w:rPr>
+            </w:pPr>
+            <w:r>
+              <w:rPr>
+                <w:rFonts w:ascii="Segoe UI" w:eastAsia="Times New Roman" w:hAnsi="Segoe UI" w:cs="Segoe UI"/>
+                <w:color w:val="1F2328"/>
+                <w:kern w:val="0"/>
+                <w:sz w:val="16"/>
+                <w:szCs w:val="16"/>
+                <w:lang w:eastAsia="cs-CZ"/>
+                <w14:ligatures w14:val="none"/>
+              </w:rPr>
+              <w:t>7</w:t>
+            </w:r>
+          </w:p>
+        </w:tc>
+        <w:tc>
+          <w:tcPr>
+            <w:tcW w:w="0" w:type="auto"/>
+            <w:vAlign w:val="center"/>
+          </w:tcPr>
+          <w:p>
+            <w:pPr>
+              <w:spacing w:before="100" w:beforeAutospacing="1" w:after="100" w:afterAutospacing="1"/>
+              <w:jc w:val="center"/>
+              <w:rPr>
+                <w:rFonts w:ascii="Segoe UI" w:eastAsia="Times New Roman" w:hAnsi="Segoe UI" w:cs="Segoe UI"/>
+                <w:color w:val="1F2328"/>
+                <w:kern w:val="0"/>
+                <w:sz w:val="16"/>
+                <w:szCs w:val="16"/>
+                <w:lang w:eastAsia="cs-CZ"/>
+                <w14:ligatures w14:val="none"/>
+              </w:rPr>
+            </w:pPr>
+            <w:r>
+              <w:rPr>
+                <w:rFonts w:ascii="Segoe UI" w:eastAsia="Times New Roman" w:hAnsi="Segoe UI" w:cs="Segoe UI"/>
+                <w:color w:val="1F2328"/>
+                <w:kern w:val="0"/>
+                <w:sz w:val="16"/>
+                <w:szCs w:val="16"/>
+                <w:lang w:eastAsia="cs-CZ"/>
+                <w14:ligatures w14:val="none"/>
+              </w:rPr>
+              <w:t>8</w:t>
+            </w:r>
+          </w:p>
+        </w:tc>
+        <w:tc>
+          <w:tcPr>
+            <w:tcW w:w="0" w:type="auto"/>
+            <w:vAlign w:val="center"/>
+          </w:tcPr>
+          <w:p>
+            <w:pPr>
+              <w:spacing w:before="100" w:beforeAutospacing="1" w:after="100" w:afterAutospacing="1"/>
+              <w:jc w:val="center"/>
+              <w:rPr>
+                <w:rFonts w:ascii="Segoe UI" w:eastAsia="Times New Roman" w:hAnsi="Segoe UI" w:cs="Segoe UI"/>
+                <w:color w:val="1F2328"/>
+                <w:kern w:val="0"/>
+                <w:sz w:val="16"/>
+                <w:szCs w:val="16"/>
+                <w:lang w:eastAsia="cs-CZ"/>
+                <w14:ligatures w14:val="none"/>
+              </w:rPr>
+            </w:pPr>
+            <w:r>
+              <w:rPr>
+                <w:rFonts w:ascii="Segoe UI" w:eastAsia="Times New Roman" w:hAnsi="Segoe UI" w:cs="Segoe UI"/>
+                <w:color w:val="1F2328"/>
+                <w:kern w:val="0"/>
+                <w:sz w:val="16"/>
+                <w:szCs w:val="16"/>
+                <w:lang w:eastAsia="cs-CZ"/>
+                <w14:ligatures w14:val="none"/>
+              </w:rPr>
+              <w:t>9</w:t>
+            </w:r>
+          </w:p>
+        </w:tc>
+        <w:tc>
+          <w:tcPr>
+            <w:tcW w:w="0" w:type="auto"/>
+            <w:vAlign w:val="center"/>
+          </w:tcPr>
+          <w:p>
+            <w:pPr>
+              <w:spacing w:before="100" w:beforeAutospacing="1" w:after="100" w:afterAutospacing="1"/>
+              <w:jc w:val="center"/>
+              <w:rPr>
+                <w:rFonts w:ascii="Segoe UI" w:eastAsia="Times New Roman" w:hAnsi="Segoe UI" w:cs="Segoe UI"/>
+                <w:color w:val="1F2328"/>
+                <w:kern w:val="0"/>
+                <w:sz w:val="16"/>
+                <w:szCs w:val="16"/>
+                <w:lang w:eastAsia="cs-CZ"/>
+                <w14:ligatures w14:val="none"/>
+              </w:rPr>
+            </w:pPr>
+            <w:r>
+              <w:rPr>
+                <w:rFonts w:ascii="Segoe UI" w:eastAsia="Times New Roman" w:hAnsi="Segoe UI" w:cs="Segoe UI"/>
+                <w:color w:val="1F2328"/>
+                <w:kern w:val="0"/>
+                <w:sz w:val="16"/>
+                <w:szCs w:val="16"/>
+                <w:lang w:eastAsia="cs-CZ"/>
+                <w14:ligatures w14:val="none"/>
+              </w:rPr>
+              <w:t>10</w:t>
+            </w:r>
+          </w:p>
+        </w:tc>
+      </w:tr>
+      <w:tr>
+        <w:tc>
+          <w:tcPr>
+            <w:tcW w:w="0" w:type="auto"/>
+            <w:vAlign w:val="center"/>
+          </w:tcPr>
+          <w:p>
+            <w:pPr>
+              <w:spacing w:before="100" w:beforeAutospacing="1" w:after="100" w:afterAutospacing="1"/>
+              <w:jc w:val="center"/>
+              <w:rPr>
+                <w:rFonts w:ascii="Segoe UI" w:eastAsia="Times New Roman" w:hAnsi="Segoe UI" w:cs="Segoe UI"/>
+                <w:color w:val="1F2328"/>
+                <w:kern w:val="0"/>
+                <w:sz w:val="16"/>
+                <w:szCs w:val="16"/>
+                <w:lang w:eastAsia="cs-CZ"/>
+                <w14:ligatures w14:val="none"/>
+              </w:rPr>
+            </w:pPr>
+            <w:r>
+              <w:rPr>
+                <w:rFonts w:ascii="Segoe UI" w:eastAsia="Times New Roman" w:hAnsi="Segoe UI" w:cs="Segoe UI"/>
+                <w:color w:val="1F2328"/>
+                <w:kern w:val="0"/>
+                <w:sz w:val="16"/>
+                <w:szCs w:val="16"/>
+                <w:lang w:eastAsia="cs-CZ"/>
+                <w14:ligatures w14:val="none"/>
+              </w:rPr>
+              <w:t>11</w:t>
+            </w:r>
+          </w:p>
+        </w:tc>
+        <w:tc>
+          <w:tcPr>
+            <w:tcW w:w="0" w:type="auto"/>
+            <w:vAlign w:val="center"/>
+          </w:tcPr>
+          <w:p>
+            <w:pPr>
+              <w:spacing w:before="100" w:beforeAutospacing="1" w:after="100" w:afterAutospacing="1"/>
+              <w:jc w:val="center"/>
+              <w:rPr>
+                <w:rFonts w:ascii="Segoe UI" w:eastAsia="Times New Roman" w:hAnsi="Segoe UI" w:cs="Segoe UI"/>
+                <w:color w:val="1F2328"/>
+                <w:kern w:val="0"/>
+                <w:sz w:val="16"/>
+                <w:szCs w:val="16"/>
+                <w:lang w:eastAsia="cs-CZ"/>
+                <w14:ligatures w14:val="none"/>
+              </w:rPr>
+            </w:pPr>
+            <w:r>
+              <w:rPr>
+                <w:rFonts w:ascii="Segoe UI" w:eastAsia="Times New Roman" w:hAnsi="Segoe UI" w:cs="Segoe UI"/>
+                <w:color w:val="1F2328"/>
+                <w:kern w:val="0"/>
+                <w:sz w:val="16"/>
+                <w:szCs w:val="16"/>
+                <w:lang w:eastAsia="cs-CZ"/>
+                <w14:ligatures w14:val="none"/>
+              </w:rPr>
+              <w:t>12</w:t>
+            </w:r>
+          </w:p>
+        </w:tc>
+        <w:tc>
+          <w:tcPr>
+            <w:tcW w:w="0" w:type="auto"/>
+            <w:vAlign w:val="center"/>
+          </w:tcPr>
+          <w:p>
+            <w:pPr>
+              <w:spacing w:before="100" w:beforeAutospacing="1" w:after="100" w:afterAutospacing="1"/>
+              <w:jc w:val="center"/>
+              <w:rPr>
+                <w:rFonts w:ascii="Segoe UI" w:eastAsia="Times New Roman" w:hAnsi="Segoe UI" w:cs="Segoe UI"/>
+                <w:color w:val="1F2328"/>
+                <w:kern w:val="0"/>
+                <w:sz w:val="16"/>
+                <w:szCs w:val="16"/>
+                <w:lang w:eastAsia="cs-CZ"/>
+                <w14:ligatures w14:val="none"/>
+              </w:rPr>
+            </w:pPr>
+            <w:r>
+              <w:rPr>
+                <w:rFonts w:ascii="Segoe UI" w:eastAsia="Times New Roman" w:hAnsi="Segoe UI" w:cs="Segoe UI"/>
+                <w:color w:val="1F2328"/>
+                <w:kern w:val="0"/>
+                <w:sz w:val="16"/>
+                <w:szCs w:val="16"/>
+                <w:lang w:eastAsia="cs-CZ"/>
+                <w14:ligatures w14:val="none"/>
+              </w:rPr>
+              <w:t>13</w:t>
+            </w:r>
+          </w:p>
+        </w:tc>
+        <w:tc>
+          <w:tcPr>
+            <w:tcW w:w="0" w:type="auto"/>
+            <w:vAlign w:val="center"/>
+          </w:tcPr>
+          <w:p>
+            <w:pPr>
+              <w:spacing w:before="100" w:beforeAutospacing="1" w:after="100" w:afterAutospacing="1"/>
+              <w:jc w:val="center"/>
+              <w:rPr>
+                <w:rFonts w:ascii="Segoe UI" w:eastAsia="Times New Roman" w:hAnsi="Segoe UI" w:cs="Segoe UI"/>
+                <w:color w:val="1F2328"/>
+                <w:kern w:val="0"/>
+                <w:sz w:val="16"/>
+                <w:szCs w:val="16"/>
+                <w:lang w:eastAsia="cs-CZ"/>
+                <w14:ligatures w14:val="none"/>
+              </w:rPr>
+            </w:pPr>
+            <w:r>
+              <w:rPr>
+                <w:rFonts w:ascii="Segoe UI" w:eastAsia="Times New Roman" w:hAnsi="Segoe UI" w:cs="Segoe UI"/>
+                <w:color w:val="1F2328"/>
+                <w:kern w:val="0"/>
+                <w:sz w:val="16"/>
+                <w:szCs w:val="16"/>
+                <w:lang w:eastAsia="cs-CZ"/>
+                <w14:ligatures w14:val="none"/>
+              </w:rPr>
+              <w:t>14</w:t>
+            </w:r>
+          </w:p>
+        </w:tc>
+        <w:tc>
+          <w:tcPr>
+            <w:tcW w:w="0" w:type="auto"/>
+            <w:vAlign w:val="center"/>
+          </w:tcPr>
+          <w:p>
+            <w:pPr>
+              <w:spacing w:before="100" w:beforeAutospacing="1" w:after="100" w:afterAutospacing="1"/>
+              <w:jc w:val="center"/>
+              <w:rPr>
+                <w:rFonts w:ascii="Segoe UI" w:eastAsia="Times New Roman" w:hAnsi="Segoe UI" w:cs="Segoe UI"/>
+                <w:color w:val="1F2328"/>
+                <w:kern w:val="0"/>
+                <w:sz w:val="16"/>
+                <w:szCs w:val="16"/>
+                <w:lang w:eastAsia="cs-CZ"/>
+                <w14:ligatures w14:val="none"/>
+              </w:rPr>
+            </w:pPr>
+            <w:r>
+              <w:rPr>
+                <w:rFonts w:ascii="Segoe UI" w:eastAsia="Times New Roman" w:hAnsi="Segoe UI" w:cs="Segoe UI"/>
+                <w:color w:val="1F2328"/>
+                <w:kern w:val="0"/>
+                <w:sz w:val="16"/>
+                <w:szCs w:val="16"/>
+                <w:lang w:eastAsia="cs-CZ"/>
+                <w14:ligatures w14:val="none"/>
+              </w:rPr>
+              <w:t>15</w:t>
+            </w:r>
+          </w:p>
+        </w:tc>
+        <w:tc>
+          <w:tcPr>
+            <w:tcW w:w="0" w:type="auto"/>
+            <w:vAlign w:val="center"/>
+          </w:tcPr>
+          <w:p>
+            <w:pPr>
+              <w:spacing w:before="100" w:beforeAutospacing="1" w:after="100" w:afterAutospacing="1"/>
+              <w:jc w:val="center"/>
+              <w:rPr>
+                <w:rFonts w:ascii="Segoe UI" w:eastAsia="Times New Roman" w:hAnsi="Segoe UI" w:cs="Segoe UI"/>
+                <w:color w:val="1F2328"/>
+                <w:kern w:val="0"/>
+                <w:sz w:val="16"/>
+                <w:szCs w:val="16"/>
+                <w:lang w:eastAsia="cs-CZ"/>
+                <w14:ligatures w14:val="none"/>
+              </w:rPr>
+            </w:pPr>
+            <w:r>
+              <w:rPr>
+                <w:rFonts w:ascii="Segoe UI" w:eastAsia="Times New Roman" w:hAnsi="Segoe UI" w:cs="Segoe UI"/>
+                <w:color w:val="1F2328"/>
+                <w:kern w:val="0"/>
+                <w:sz w:val="16"/>
+                <w:szCs w:val="16"/>
+                <w:lang w:eastAsia="cs-CZ"/>
+                <w14:ligatures w14:val="none"/>
+              </w:rPr>
+              <w:t>16</w:t>
+            </w:r>
+          </w:p>
+        </w:tc>
+        <w:tc>
+          <w:tcPr>
+            <w:tcW w:w="0" w:type="auto"/>
+            <w:vAlign w:val="center"/>
+          </w:tcPr>
+          <w:p>
+            <w:pPr>
+              <w:spacing w:before="100" w:beforeAutospacing="1" w:after="100" w:afterAutospacing="1"/>
+              <w:jc w:val="center"/>
+              <w:rPr>
+                <w:rFonts w:ascii="Segoe UI" w:eastAsia="Times New Roman" w:hAnsi="Segoe UI" w:cs="Segoe UI"/>
+                <w:color w:val="1F2328"/>
+                <w:kern w:val="0"/>
+                <w:sz w:val="16"/>
+                <w:szCs w:val="16"/>
+                <w:lang w:eastAsia="cs-CZ"/>
+                <w14:ligatures w14:val="none"/>
+              </w:rPr>
+            </w:pPr>
+            <w:r>
+              <w:rPr>
+                <w:rFonts w:ascii="Segoe UI" w:eastAsia="Times New Roman" w:hAnsi="Segoe UI" w:cs="Segoe UI"/>
+                <w:color w:val="1F2328"/>
+                <w:kern w:val="0"/>
+                <w:sz w:val="16"/>
+                <w:szCs w:val="16"/>
+                <w:lang w:eastAsia="cs-CZ"/>
+                <w14:ligatures w14:val="none"/>
+              </w:rPr>
+              <w:t>17</w:t>
+            </w:r>
+          </w:p>
+        </w:tc>
+        <w:tc>
+          <w:tcPr>
+            <w:tcW w:w="0" w:type="auto"/>
+            <w:vAlign w:val="center"/>
+          </w:tcPr>
+          <w:p>
+            <w:pPr>
+              <w:spacing w:before="100" w:beforeAutospacing="1" w:after="100" w:afterAutospacing="1"/>
+              <w:jc w:val="center"/>
+              <w:rPr>
+                <w:rFonts w:ascii="Segoe UI" w:eastAsia="Times New Roman" w:hAnsi="Segoe UI" w:cs="Segoe UI"/>
+                <w:color w:val="1F2328"/>
+                <w:kern w:val="0"/>
+                <w:sz w:val="16"/>
+                <w:szCs w:val="16"/>
+                <w:lang w:eastAsia="cs-CZ"/>
+                <w14:ligatures w14:val="none"/>
+              </w:rPr>
+            </w:pPr>
+            <w:r>
+              <w:rPr>
+                <w:rFonts w:ascii="Segoe UI" w:eastAsia="Times New Roman" w:hAnsi="Segoe UI" w:cs="Segoe UI"/>
+                <w:color w:val="1F2328"/>
+                <w:kern w:val="0"/>
+                <w:sz w:val="16"/>
+                <w:szCs w:val="16"/>
+                <w:lang w:eastAsia="cs-CZ"/>
+                <w14:ligatures w14:val="none"/>
+              </w:rPr>
+              <w:t>18</w:t>
+            </w:r>
+          </w:p>
+        </w:tc>
+        <w:tc>
+          <w:tcPr>
+            <w:tcW w:w="0" w:type="auto"/>
+            <w:vAlign w:val="center"/>
+          </w:tcPr>
+          <w:p>
+            <w:pPr>
+              <w:spacing w:before="100" w:beforeAutospacing="1" w:after="100" w:afterAutospacing="1"/>
+              <w:jc w:val="center"/>
+              <w:rPr>
+                <w:rFonts w:ascii="Segoe UI" w:eastAsia="Times New Roman" w:hAnsi="Segoe UI" w:cs="Segoe UI"/>
+                <w:color w:val="1F2328"/>
+                <w:kern w:val="0"/>
+                <w:sz w:val="16"/>
+                <w:szCs w:val="16"/>
+                <w:lang w:eastAsia="cs-CZ"/>
+                <w14:ligatures w14:val="none"/>
+              </w:rPr>
+            </w:pPr>
+            <w:r>
+              <w:rPr>
+                <w:rFonts w:ascii="Segoe UI" w:eastAsia="Times New Roman" w:hAnsi="Segoe UI" w:cs="Segoe UI"/>
+                <w:color w:val="1F2328"/>
+                <w:kern w:val="0"/>
+                <w:sz w:val="16"/>
+                <w:szCs w:val="16"/>
+                <w:lang w:eastAsia="cs-CZ"/>
+                <w14:ligatures w14:val="none"/>
+              </w:rPr>
+              <w:t>19</w:t>
+            </w:r>
+          </w:p>
+        </w:tc>
+        <w:tc>
+          <w:tcPr>
+            <w:tcW w:w="0" w:type="auto"/>
+            <w:vAlign w:val="center"/>
+          </w:tcPr>
+          <w:p>
+            <w:pPr>
+              <w:spacing w:before="100" w:beforeAutospacing="1" w:after="100" w:afterAutospacing="1"/>
+              <w:jc w:val="center"/>
+              <w:rPr>
+                <w:rFonts w:ascii="Segoe UI" w:eastAsia="Times New Roman" w:hAnsi="Segoe UI" w:cs="Segoe UI"/>
+                <w:color w:val="1F2328"/>
+                <w:kern w:val="0"/>
+                <w:sz w:val="16"/>
+                <w:szCs w:val="16"/>
+                <w:lang w:eastAsia="cs-CZ"/>
+                <w14:ligatures w14:val="none"/>
+              </w:rPr>
+            </w:pPr>
+            <w:r>
+              <w:rPr>
+                <w:rFonts w:ascii="Segoe UI" w:eastAsia="Times New Roman" w:hAnsi="Segoe UI" w:cs="Segoe UI"/>
+                <w:color w:val="1F2328"/>
+                <w:kern w:val="0"/>
+                <w:sz w:val="16"/>
+                <w:szCs w:val="16"/>
+                <w:lang w:eastAsia="cs-CZ"/>
+                <w14:ligatures w14:val="none"/>
+              </w:rPr>
+              <w:t>20</w:t>
+            </w:r>
+          </w:p>
+        </w:tc>
+      </w:tr>
+      <w:tr>
+        <w:tc>
+          <w:tcPr>
+            <w:tcW w:w="0" w:type="auto"/>
+            <w:vAlign w:val="center"/>
+          </w:tcPr>
+          <w:p>
+            <w:pPr>
+              <w:spacing w:before="100" w:beforeAutospacing="1" w:after="100" w:afterAutospacing="1"/>
+              <w:jc w:val="center"/>
+              <w:rPr>
+                <w:rFonts w:ascii="Segoe UI" w:eastAsia="Times New Roman" w:hAnsi="Segoe UI" w:cs="Segoe UI"/>
+                <w:color w:val="1F2328"/>
+                <w:kern w:val="0"/>
+                <w:sz w:val="16"/>
+                <w:szCs w:val="16"/>
+                <w:lang w:eastAsia="cs-CZ"/>
+                <w14:ligatures w14:val="none"/>
+              </w:rPr>
+            </w:pPr>
+            <w:r>
+              <w:rPr>
+                <w:rFonts w:ascii="Segoe UI" w:eastAsia="Times New Roman" w:hAnsi="Segoe UI" w:cs="Segoe UI"/>
+                <w:color w:val="1F2328"/>
+                <w:kern w:val="0"/>
+                <w:sz w:val="16"/>
+                <w:szCs w:val="16"/>
+                <w:lang w:eastAsia="cs-CZ"/>
+                <w14:ligatures w14:val="none"/>
+              </w:rPr>
+              <w:t>21</w:t>
+            </w:r>
+          </w:p>
+        </w:tc>
+        <w:tc>
+          <w:tcPr>
+            <w:tcW w:w="0" w:type="auto"/>
+            <w:vAlign w:val="center"/>
+          </w:tcPr>
+          <w:p>
+            <w:pPr>
+              <w:spacing w:before="100" w:beforeAutospacing="1" w:after="100" w:afterAutospacing="1"/>
+              <w:jc w:val="center"/>
+              <w:rPr>
+                <w:rFonts w:ascii="Segoe UI" w:eastAsia="Times New Roman" w:hAnsi="Segoe UI" w:cs="Segoe UI"/>
+                <w:color w:val="1F2328"/>
+                <w:kern w:val="0"/>
+                <w:sz w:val="16"/>
+                <w:szCs w:val="16"/>
+                <w:lang w:eastAsia="cs-CZ"/>
+                <w14:ligatures w14:val="none"/>
+              </w:rPr>
+            </w:pPr>
+            <w:r>
+              <w:rPr>
+                <w:rFonts w:ascii="Segoe UI" w:eastAsia="Times New Roman" w:hAnsi="Segoe UI" w:cs="Segoe UI"/>
+                <w:color w:val="1F2328"/>
+                <w:kern w:val="0"/>
+                <w:sz w:val="16"/>
+                <w:szCs w:val="16"/>
+                <w:lang w:eastAsia="cs-CZ"/>
+                <w14:ligatures w14:val="none"/>
+              </w:rPr>
+              <w:t>22</w:t>
+            </w:r>
+          </w:p>
+        </w:tc>
+        <w:tc>
+          <w:tcPr>
+            <w:tcW w:w="0" w:type="auto"/>
+            <w:vAlign w:val="center"/>
+          </w:tcPr>
+          <w:p>
+            <w:pPr>
+              <w:spacing w:before="100" w:beforeAutospacing="1" w:after="100" w:afterAutospacing="1"/>
+              <w:jc w:val="center"/>
+              <w:rPr>
+                <w:rFonts w:ascii="Segoe UI" w:eastAsia="Times New Roman" w:hAnsi="Segoe UI" w:cs="Segoe UI"/>
+                <w:color w:val="1F2328"/>
+                <w:kern w:val="0"/>
+                <w:sz w:val="16"/>
+                <w:szCs w:val="16"/>
+                <w:lang w:eastAsia="cs-CZ"/>
+                <w14:ligatures w14:val="none"/>
+              </w:rPr>
+            </w:pPr>
+            <w:r>
+              <w:rPr>
+                <w:rFonts w:ascii="Segoe UI" w:eastAsia="Times New Roman" w:hAnsi="Segoe UI" w:cs="Segoe UI"/>
+                <w:color w:val="1F2328"/>
+                <w:kern w:val="0"/>
+                <w:sz w:val="16"/>
+                <w:szCs w:val="16"/>
+                <w:lang w:eastAsia="cs-CZ"/>
+                <w14:ligatures w14:val="none"/>
+              </w:rPr>
+              <w:t>23</w:t>
+            </w:r>
+          </w:p>
+        </w:tc>
+        <w:tc>
+          <w:tcPr>
+            <w:tcW w:w="0" w:type="auto"/>
+            <w:vAlign w:val="center"/>
+          </w:tcPr>
+          <w:p>
+            <w:pPr>
+              <w:spacing w:before="100" w:beforeAutospacing="1" w:after="100" w:afterAutospacing="1"/>
+              <w:jc w:val="center"/>
+              <w:rPr>
+                <w:rFonts w:ascii="Segoe UI" w:eastAsia="Times New Roman" w:hAnsi="Segoe UI" w:cs="Segoe UI"/>
+                <w:color w:val="1F2328"/>
+                <w:kern w:val="0"/>
+                <w:sz w:val="16"/>
+                <w:szCs w:val="16"/>
+                <w:lang w:eastAsia="cs-CZ"/>
+                <w14:ligatures w14:val="none"/>
+              </w:rPr>
+            </w:pPr>
+            <w:r>
+              <w:rPr>
+                <w:rFonts w:ascii="Segoe UI" w:eastAsia="Times New Roman" w:hAnsi="Segoe UI" w:cs="Segoe UI"/>
+                <w:color w:val="1F2328"/>
+                <w:kern w:val="0"/>
+                <w:sz w:val="16"/>
+                <w:szCs w:val="16"/>
+                <w:lang w:eastAsia="cs-CZ"/>
+                <w14:ligatures w14:val="none"/>
+              </w:rPr>
+              <w:t>24</w:t>
+            </w:r>
+          </w:p>
+        </w:tc>
+        <w:tc>
+          <w:tcPr>
+            <w:tcW w:w="0" w:type="auto"/>
+            <w:vAlign w:val="center"/>
+          </w:tcPr>
+          <w:p>
+            <w:pPr>
+              <w:spacing w:before="100" w:beforeAutospacing="1" w:after="100" w:afterAutospacing="1"/>
+              <w:jc w:val="center"/>
+              <w:rPr>
+                <w:rFonts w:ascii="Segoe UI" w:eastAsia="Times New Roman" w:hAnsi="Segoe UI" w:cs="Segoe UI"/>
+                <w:color w:val="1F2328"/>
+                <w:kern w:val="0"/>
+                <w:sz w:val="16"/>
+                <w:szCs w:val="16"/>
+                <w:lang w:eastAsia="cs-CZ"/>
+                <w14:ligatures w14:val="none"/>
+              </w:rPr>
+            </w:pPr>
+            <w:r>
+              <w:rPr>
+                <w:rFonts w:ascii="Segoe UI" w:eastAsia="Times New Roman" w:hAnsi="Segoe UI" w:cs="Segoe UI"/>
+                <w:color w:val="1F2328"/>
+                <w:kern w:val="0"/>
+                <w:sz w:val="16"/>
+                <w:szCs w:val="16"/>
+                <w:lang w:eastAsia="cs-CZ"/>
+                <w14:ligatures w14:val="none"/>
+              </w:rPr>
+              <w:t>25</w:t>
+            </w:r>
+          </w:p>
+        </w:tc>
+        <w:tc>
+          <w:tcPr>
+            <w:tcW w:w="0" w:type="auto"/>
+            <w:vAlign w:val="center"/>
+          </w:tcPr>
+          <w:p>
+            <w:pPr>
+              <w:spacing w:before="100" w:beforeAutospacing="1" w:after="100" w:afterAutospacing="1"/>
+              <w:jc w:val="center"/>
+              <w:rPr>
+                <w:rFonts w:ascii="Segoe UI" w:eastAsia="Times New Roman" w:hAnsi="Segoe UI" w:cs="Segoe UI"/>
+                <w:color w:val="1F2328"/>
+                <w:kern w:val="0"/>
+                <w:sz w:val="16"/>
+                <w:szCs w:val="16"/>
+                <w:lang w:eastAsia="cs-CZ"/>
+                <w14:ligatures w14:val="none"/>
+              </w:rPr>
+            </w:pPr>
+            <w:r>
+              <w:rPr>
+                <w:rFonts w:ascii="Segoe UI" w:eastAsia="Times New Roman" w:hAnsi="Segoe UI" w:cs="Segoe UI"/>
+                <w:color w:val="1F2328"/>
+                <w:kern w:val="0"/>
+                <w:sz w:val="16"/>
+                <w:szCs w:val="16"/>
+                <w:lang w:eastAsia="cs-CZ"/>
+                <w14:ligatures w14:val="none"/>
+              </w:rPr>
+              <w:t>26</w:t>
+            </w:r>
+          </w:p>
+        </w:tc>
+        <w:tc>
+          <w:tcPr>
+            <w:tcW w:w="0" w:type="auto"/>
+            <w:vAlign w:val="center"/>
+          </w:tcPr>
+          <w:p>
+            <w:pPr>
+              <w:spacing w:before="100" w:beforeAutospacing="1" w:after="100" w:afterAutospacing="1"/>
+              <w:jc w:val="center"/>
+              <w:rPr>
+                <w:rFonts w:ascii="Segoe UI" w:eastAsia="Times New Roman" w:hAnsi="Segoe UI" w:cs="Segoe UI"/>
+                <w:color w:val="1F2328"/>
+                <w:kern w:val="0"/>
+                <w:sz w:val="16"/>
+                <w:szCs w:val="16"/>
+                <w:lang w:eastAsia="cs-CZ"/>
+                <w14:ligatures w14:val="none"/>
+              </w:rPr>
+            </w:pPr>
+            <w:r>
+              <w:rPr>
+                <w:rFonts w:ascii="Segoe UI" w:eastAsia="Times New Roman" w:hAnsi="Segoe UI" w:cs="Segoe UI"/>
+                <w:color w:val="1F2328"/>
+                <w:kern w:val="0"/>
+                <w:sz w:val="16"/>
+                <w:szCs w:val="16"/>
+                <w:lang w:eastAsia="cs-CZ"/>
+                <w14:ligatures w14:val="none"/>
+              </w:rPr>
+              <w:t>27</w:t>
+            </w:r>
+          </w:p>
+        </w:tc>
+        <w:tc>
+          <w:tcPr>
+            <w:tcW w:w="0" w:type="auto"/>
+            <w:vAlign w:val="center"/>
+          </w:tcPr>
+          <w:p>
+            <w:pPr>
+              <w:spacing w:before="100" w:beforeAutospacing="1" w:after="100" w:afterAutospacing="1"/>
+              <w:jc w:val="center"/>
+              <w:rPr>
+                <w:rFonts w:ascii="Segoe UI" w:eastAsia="Times New Roman" w:hAnsi="Segoe UI" w:cs="Segoe UI"/>
+                <w:color w:val="1F2328"/>
+                <w:kern w:val="0"/>
+                <w:sz w:val="16"/>
+                <w:szCs w:val="16"/>
+                <w:lang w:eastAsia="cs-CZ"/>
+                <w14:ligatures w14:val="none"/>
+              </w:rPr>
+            </w:pPr>
+            <w:r>
+              <w:rPr>
+                <w:rFonts w:ascii="Segoe UI" w:eastAsia="Times New Roman" w:hAnsi="Segoe UI" w:cs="Segoe UI"/>
+                <w:color w:val="1F2328"/>
+                <w:kern w:val="0"/>
+                <w:sz w:val="16"/>
+                <w:szCs w:val="16"/>
+                <w:lang w:eastAsia="cs-CZ"/>
+                <w14:ligatures w14:val="none"/>
+              </w:rPr>
+              <w:t>28</w:t>
+            </w:r>
+          </w:p>
+        </w:tc>
+        <w:tc>
+          <w:tcPr>
+            <w:tcW w:w="0" w:type="auto"/>
+            <w:vAlign w:val="center"/>
+          </w:tcPr>
+          <w:p>
+            <w:pPr>
+              <w:spacing w:before="100" w:beforeAutospacing="1" w:after="100" w:afterAutospacing="1"/>
+              <w:jc w:val="center"/>
+              <w:rPr>
+                <w:rFonts w:ascii="Segoe UI" w:eastAsia="Times New Roman" w:hAnsi="Segoe UI" w:cs="Segoe UI"/>
+                <w:color w:val="1F2328"/>
+                <w:kern w:val="0"/>
+                <w:sz w:val="16"/>
+                <w:szCs w:val="16"/>
+                <w:lang w:eastAsia="cs-CZ"/>
+                <w14:ligatures w14:val="none"/>
+              </w:rPr>
+            </w:pPr>
+            <w:r>
+              <w:rPr>
+                <w:rFonts w:ascii="Segoe UI" w:eastAsia="Times New Roman" w:hAnsi="Segoe UI" w:cs="Segoe UI"/>
+                <w:color w:val="1F2328"/>
+                <w:kern w:val="0"/>
+                <w:sz w:val="16"/>
+                <w:szCs w:val="16"/>
+                <w:lang w:eastAsia="cs-CZ"/>
+                <w14:ligatures w14:val="none"/>
+              </w:rPr>
+              <w:t>29</w:t>
+            </w:r>
+          </w:p>
+        </w:tc>
+        <w:tc>
+          <w:tcPr>
+            <w:tcW w:w="0" w:type="auto"/>
+            <w:vAlign w:val="center"/>
+          </w:tcPr>
+          <w:p>
+            <w:pPr>
+              <w:spacing w:before="100" w:beforeAutospacing="1" w:after="100" w:afterAutospacing="1"/>
+              <w:jc w:val="center"/>
+              <w:rPr>
+                <w:rFonts w:ascii="Segoe UI" w:eastAsia="Times New Roman" w:hAnsi="Segoe UI" w:cs="Segoe UI"/>
+                <w:color w:val="1F2328"/>
+                <w:kern w:val="0"/>
+                <w:sz w:val="16"/>
+                <w:szCs w:val="16"/>
+                <w:lang w:eastAsia="cs-CZ"/>
+                <w14:ligatures w14:val="none"/>
+              </w:rPr>
+            </w:pPr>
+            <w:r>
+              <w:rPr>
+                <w:rFonts w:ascii="Segoe UI" w:eastAsia="Times New Roman" w:hAnsi="Segoe UI" w:cs="Segoe UI"/>
+                <w:color w:val="1F2328"/>
+                <w:kern w:val="0"/>
+                <w:sz w:val="16"/>
+                <w:szCs w:val="16"/>
+                <w:lang w:eastAsia="cs-CZ"/>
+                <w14:ligatures w14:val="none"/>
+              </w:rPr>
+              <w:t>30</w:t>
+            </w:r>
+          </w:p>
+        </w:tc>
+      </w:tr>
+    </w:tbl>
     <w:p>
       <w:pPr>
         <w:numPr>
@@ -1545,6 +2717,7 @@
           <w:lang w:eastAsia="cs-CZ"/>
           <w14:ligatures w14:val="none"/>
         </w:rPr>
+        <w:lastRenderedPageBreak/>
         <w:t>Po skončení přehrávání zavřete přehrávač, zvolte </w:t>
       </w:r>
       <w:r>
@@ -1572,6 +2745,18 @@
           <w14:ligatures w14:val="none"/>
         </w:rPr>
         <w:t> a vyjměte disk z mechaniky.</w:t>
+      </w:r>
+      <w:r>
+        <w:rPr>
+          <w:rFonts w:ascii="Segoe UI" w:eastAsia="Times New Roman" w:hAnsi="Segoe UI" w:cs="Segoe UI"/>
+          <w:color w:val="1F2328"/>
+          <w:kern w:val="0"/>
+          <w:sz w:val="24"/>
+          <w:szCs w:val="24"/>
+          <w:lang w:eastAsia="cs-CZ"/>
+          <w14:ligatures w14:val="none"/>
+        </w:rPr>
+        <w:br/>
       </w:r>
       <w:r>
         <w:rPr>
@@ -1601,7 +2786,7 @@
             <wp:extent cx="3705101" cy="2868677"/>
             <wp:effectExtent l="0" t="0" r="0" b="8255"/>
             <wp:docPr id="371504705" name="Obrázek 19" descr="Obsah obrázku text&#10;&#10;Popis byl vytvořen automaticky">
-              <a:hlinkClick xmlns:a="http://schemas.openxmlformats.org/drawingml/2006/main" r:id="rId19" tgtFrame="&quot;_blank&quot;"/>
+              <a:hlinkClick xmlns:a="http://schemas.openxmlformats.org/drawingml/2006/main" r:id="rId17" tgtFrame="&quot;_blank&quot;"/>
             </wp:docPr>
             <wp:cNvGraphicFramePr>
               <a:graphicFrameLocks xmlns:a="http://schemas.openxmlformats.org/drawingml/2006/main" noChangeAspect="1"/>
@@ -1611,14 +2796,14 @@
                 <pic:pic xmlns:pic="http://schemas.openxmlformats.org/drawingml/2006/picture">
                   <pic:nvPicPr>
                     <pic:cNvPr id="371504705" name="Obrázek 19" descr="Obsah obrázku text&#10;&#10;Popis byl vytvořen automaticky">
-                      <a:hlinkClick r:id="rId19" tgtFrame="&quot;_blank&quot;"/>
+                      <a:hlinkClick r:id="rId17" tgtFrame="&quot;_blank&quot;"/>
                     </pic:cNvPr>
                     <pic:cNvPicPr>
                       <a:picLocks noChangeAspect="1" noChangeArrowheads="1"/>
                     </pic:cNvPicPr>
                   </pic:nvPicPr>
                   <pic:blipFill>
-                    <a:blip r:embed="rId20">
+                    <a:blip r:embed="rId18">
                       <a:extLst>
                         <a:ext uri="{28A0092B-C50C-407E-A947-70E740481C1C}">
                           <a14:useLocalDpi xmlns:a14="http://schemas.microsoft.com/office/drawing/2010/main" val="0"/>
@@ -1773,6 +2958,7 @@
     </w:p>
     <w:p/>
     <w:sectPr>
+      <w:footerReference w:type="default" r:id="rId19"/>
       <w:pgSz w:w="11906" w:h="16838"/>
       <w:pgMar w:top="720" w:right="720" w:bottom="720" w:left="720" w:header="708" w:footer="708" w:gutter="0"/>
       <w:cols w:space="708"/>
@@ -1780,6 +2966,99 @@
     </w:sectPr>
   </w:body>
 </w:document>
+</file>
+
+<file path=word/endnotes.xml><?xml version="1.0" encoding="utf-8"?>
+<w:endnotes xmlns:wpc="http://schemas.microsoft.com/office/word/2010/wordprocessingCanvas" xmlns:cx="http://schemas.microsoft.com/office/drawing/2014/chartex" xmlns:cx1="http://schemas.microsoft.com/office/drawing/2015/9/8/chartex" xmlns:cx2="http://schemas.microsoft.com/office/drawing/2015/10/21/chartex" xmlns:cx3="http://schemas.microsoft.com/office/drawing/2016/5/9/chartex" xmlns:cx4="http://schemas.microsoft.com/office/drawing/2016/5/10/chartex" xmlns:cx5="http://schemas.microsoft.com/office/drawing/2016/5/11/chartex" xmlns:cx6="http://schemas.microsoft.com/office/drawing/2016/5/12/chartex" xmlns:cx7="http://schemas.microsoft.com/office/drawing/2016/5/13/chartex" xmlns:cx8="http://schemas.microsoft.com/office/drawing/2016/5/14/chartex" xmlns:mc="http://schemas.openxmlformats.org/markup-compatibility/2006" xmlns:aink="http://schemas.microsoft.com/office/drawing/2016/ink" xmlns:am3d="http://schemas.microsoft.com/office/drawing/2017/model3d" xmlns:o="urn:schemas-microsoft-com:office:office" xmlns:oel="http://schemas.microsoft.com/office/2019/extlst" xmlns:r="http://schemas.openxmlformats.org/officeDocument/2006/relationships" xmlns:m="http://schemas.openxmlformats.org/officeDocument/2006/math" xmlns:v="urn:schemas-microsoft-com:vml" xmlns:wp14="http://schemas.microsoft.com/office/word/2010/wordprocessingDrawing" xmlns:wp="http://schemas.openxmlformats.org/drawingml/2006/wordprocessingDrawing" xmlns:w10="urn:schemas-microsoft-com:office:word" xmlns:w="http://schemas.openxmlformats.org/wordprocessingml/2006/main" xmlns:w14="http://schemas.microsoft.com/office/word/2010/wordml" xmlns:w15="http://schemas.microsoft.com/office/word/2012/wordml" xmlns:w16cex="http://schemas.microsoft.com/office/word/2018/wordml/cex" xmlns:w16cid="http://schemas.microsoft.com/office/word/2016/wordml/cid" xmlns:w16="http://schemas.microsoft.com/office/word/2018/wordml" xmlns:w16du="http://schemas.microsoft.com/office/word/2023/wordml/word16du" xmlns:w16sdtdh="http://schemas.microsoft.com/office/word/2020/wordml/sdtdatahash" xmlns:w16se="http://schemas.microsoft.com/office/word/2015/wordml/symex" xmlns:wpg="http://schemas.microsoft.com/office/word/2010/wordprocessingGroup" xmlns:wpi="http://schemas.microsoft.com/office/word/2010/wordprocessingInk" xmlns:wne="http://schemas.microsoft.com/office/word/2006/wordml" xmlns:wps="http://schemas.microsoft.com/office/word/2010/wordprocessingShape" mc:Ignorable="w14 w15 w16se w16cid w16 w16cex w16sdtdh wp14">
+  <w:endnote w:type="separator" w:id="-1">
+    <w:p>
+      <w:pPr>
+        <w:spacing w:after="0" w:line="240" w:lineRule="auto"/>
+      </w:pPr>
+      <w:r>
+        <w:separator/>
+      </w:r>
+    </w:p>
+  </w:endnote>
+  <w:endnote w:type="continuationSeparator" w:id="0">
+    <w:p>
+      <w:pPr>
+        <w:spacing w:after="0" w:line="240" w:lineRule="auto"/>
+      </w:pPr>
+      <w:r>
+        <w:continuationSeparator/>
+      </w:r>
+    </w:p>
+  </w:endnote>
+</w:endnotes>
+</file>
+
+<file path=word/footer1.xml><?xml version="1.0" encoding="utf-8"?>
+<w:ftr xmlns:wpc="http://schemas.microsoft.com/office/word/2010/wordprocessingCanvas" xmlns:cx="http://schemas.microsoft.com/office/drawing/2014/chartex" xmlns:cx1="http://schemas.microsoft.com/office/drawing/2015/9/8/chartex" xmlns:cx2="http://schemas.microsoft.com/office/drawing/2015/10/21/chartex" xmlns:cx3="http://schemas.microsoft.com/office/drawing/2016/5/9/chartex" xmlns:cx4="http://schemas.microsoft.com/office/drawing/2016/5/10/chartex" xmlns:cx5="http://schemas.microsoft.com/office/drawing/2016/5/11/chartex" xmlns:cx6="http://schemas.microsoft.com/office/drawing/2016/5/12/chartex" xmlns:cx7="http://schemas.microsoft.com/office/drawing/2016/5/13/chartex" xmlns:cx8="http://schemas.microsoft.com/office/drawing/2016/5/14/chartex" xmlns:mc="http://schemas.openxmlformats.org/markup-compatibility/2006" xmlns:aink="http://schemas.microsoft.com/office/drawing/2016/ink" xmlns:am3d="http://schemas.microsoft.com/office/drawing/2017/model3d" xmlns:o="urn:schemas-microsoft-com:office:office" xmlns:oel="http://schemas.microsoft.com/office/2019/extlst" xmlns:r="http://schemas.openxmlformats.org/officeDocument/2006/relationships" xmlns:m="http://schemas.openxmlformats.org/officeDocument/2006/math" xmlns:v="urn:schemas-microsoft-com:vml" xmlns:wp14="http://schemas.microsoft.com/office/word/2010/wordprocessingDrawing" xmlns:wp="http://schemas.openxmlformats.org/drawingml/2006/wordprocessingDrawing" xmlns:w10="urn:schemas-microsoft-com:office:word" xmlns:w="http://schemas.openxmlformats.org/wordprocessingml/2006/main" xmlns:w14="http://schemas.microsoft.com/office/word/2010/wordml" xmlns:w15="http://schemas.microsoft.com/office/word/2012/wordml" xmlns:w16cex="http://schemas.microsoft.com/office/word/2018/wordml/cex" xmlns:w16cid="http://schemas.microsoft.com/office/word/2016/wordml/cid" xmlns:w16="http://schemas.microsoft.com/office/word/2018/wordml" xmlns:w16du="http://schemas.microsoft.com/office/word/2023/wordml/word16du" xmlns:w16sdtdh="http://schemas.microsoft.com/office/word/2020/wordml/sdtdatahash" xmlns:w16se="http://schemas.microsoft.com/office/word/2015/wordml/symex" xmlns:wpg="http://schemas.microsoft.com/office/word/2010/wordprocessingGroup" xmlns:wpi="http://schemas.microsoft.com/office/word/2010/wordprocessingInk" xmlns:wne="http://schemas.microsoft.com/office/word/2006/wordml" xmlns:wps="http://schemas.microsoft.com/office/word/2010/wordprocessingShape" mc:Ignorable="w14 w15 w16se w16cid w16 w16cex w16sdtdh wp14">
+  <w:p>
+    <w:pPr>
+      <w:pStyle w:val="Zpat"/>
+      <w:jc w:val="center"/>
+    </w:pPr>
+    <w:r>
+      <w:t xml:space="preserve">Strana </w:t>
+    </w:r>
+    <w:r>
+      <w:fldChar w:fldCharType="begin"/>
+    </w:r>
+    <w:r>
+      <w:instrText xml:space="preserve"> PAGE   \* MERGEFORMAT </w:instrText>
+    </w:r>
+    <w:r>
+      <w:fldChar w:fldCharType="separate"/>
+    </w:r>
+    <w:r>
+      <w:rPr>
+        <w:noProof/>
+      </w:rPr>
+      <w:t>1</w:t>
+    </w:r>
+    <w:r>
+      <w:fldChar w:fldCharType="end"/>
+    </w:r>
+    <w:r>
+      <w:t>/</w:t>
+    </w:r>
+    <w:fldSimple w:instr=" NUMPAGES   \* MERGEFORMAT ">
+      <w:r>
+        <w:rPr>
+          <w:noProof/>
+        </w:rPr>
+        <w:t>4</w:t>
+      </w:r>
+    </w:fldSimple>
+  </w:p>
+</w:ftr>
+</file>
+
+<file path=word/footnotes.xml><?xml version="1.0" encoding="utf-8"?>
+<w:footnotes xmlns:wpc="http://schemas.microsoft.com/office/word/2010/wordprocessingCanvas" xmlns:cx="http://schemas.microsoft.com/office/drawing/2014/chartex" xmlns:cx1="http://schemas.microsoft.com/office/drawing/2015/9/8/chartex" xmlns:cx2="http://schemas.microsoft.com/office/drawing/2015/10/21/chartex" xmlns:cx3="http://schemas.microsoft.com/office/drawing/2016/5/9/chartex" xmlns:cx4="http://schemas.microsoft.com/office/drawing/2016/5/10/chartex" xmlns:cx5="http://schemas.microsoft.com/office/drawing/2016/5/11/chartex" xmlns:cx6="http://schemas.microsoft.com/office/drawing/2016/5/12/chartex" xmlns:cx7="http://schemas.microsoft.com/office/drawing/2016/5/13/chartex" xmlns:cx8="http://schemas.microsoft.com/office/drawing/2016/5/14/chartex" xmlns:mc="http://schemas.openxmlformats.org/markup-compatibility/2006" xmlns:aink="http://schemas.microsoft.com/office/drawing/2016/ink" xmlns:am3d="http://schemas.microsoft.com/office/drawing/2017/model3d" xmlns:o="urn:schemas-microsoft-com:office:office" xmlns:oel="http://schemas.microsoft.com/office/2019/extlst" xmlns:r="http://schemas.openxmlformats.org/officeDocument/2006/relationships" xmlns:m="http://schemas.openxmlformats.org/officeDocument/2006/math" xmlns:v="urn:schemas-microsoft-com:vml" xmlns:wp14="http://schemas.microsoft.com/office/word/2010/wordprocessingDrawing" xmlns:wp="http://schemas.openxmlformats.org/drawingml/2006/wordprocessingDrawing" xmlns:w10="urn:schemas-microsoft-com:office:word" xmlns:w="http://schemas.openxmlformats.org/wordprocessingml/2006/main" xmlns:w14="http://schemas.microsoft.com/office/word/2010/wordml" xmlns:w15="http://schemas.microsoft.com/office/word/2012/wordml" xmlns:w16cex="http://schemas.microsoft.com/office/word/2018/wordml/cex" xmlns:w16cid="http://schemas.microsoft.com/office/word/2016/wordml/cid" xmlns:w16="http://schemas.microsoft.com/office/word/2018/wordml" xmlns:w16du="http://schemas.microsoft.com/office/word/2023/wordml/word16du" xmlns:w16sdtdh="http://schemas.microsoft.com/office/word/2020/wordml/sdtdatahash" xmlns:w16se="http://schemas.microsoft.com/office/word/2015/wordml/symex" xmlns:wpg="http://schemas.microsoft.com/office/word/2010/wordprocessingGroup" xmlns:wpi="http://schemas.microsoft.com/office/word/2010/wordprocessingInk" xmlns:wne="http://schemas.microsoft.com/office/word/2006/wordml" xmlns:wps="http://schemas.microsoft.com/office/word/2010/wordprocessingShape" mc:Ignorable="w14 w15 w16se w16cid w16 w16cex w16sdtdh wp14">
+  <w:footnote w:type="separator" w:id="-1">
+    <w:p>
+      <w:pPr>
+        <w:spacing w:after="0" w:line="240" w:lineRule="auto"/>
+      </w:pPr>
+      <w:r>
+        <w:separator/>
+      </w:r>
+    </w:p>
+  </w:footnote>
+  <w:footnote w:type="continuationSeparator" w:id="0">
+    <w:p>
+      <w:pPr>
+        <w:spacing w:after="0" w:line="240" w:lineRule="auto"/>
+      </w:pPr>
+      <w:r>
+        <w:continuationSeparator/>
+      </w:r>
+    </w:p>
+  </w:footnote>
+</w:footnotes>
 </file>
 
 <file path=word/numbering.xml><?xml version="1.0" encoding="utf-8"?>
@@ -3514,6 +4793,69 @@
       <w14:ligatures w14:val="none"/>
     </w:rPr>
   </w:style>
+  <w:style w:type="table" w:styleId="Mkatabulky">
+    <w:name w:val="Table Grid"/>
+    <w:basedOn w:val="Normlntabulka"/>
+    <w:uiPriority w:val="39"/>
+    <w:rsid w:val="00BD45C6"/>
+    <w:pPr>
+      <w:spacing w:after="0" w:line="240" w:lineRule="auto"/>
+    </w:pPr>
+    <w:tblPr>
+      <w:tblBorders>
+        <w:top w:val="single" w:sz="4" w:space="0" w:color="auto"/>
+        <w:left w:val="single" w:sz="4" w:space="0" w:color="auto"/>
+        <w:bottom w:val="single" w:sz="4" w:space="0" w:color="auto"/>
+        <w:right w:val="single" w:sz="4" w:space="0" w:color="auto"/>
+        <w:insideH w:val="single" w:sz="4" w:space="0" w:color="auto"/>
+        <w:insideV w:val="single" w:sz="4" w:space="0" w:color="auto"/>
+      </w:tblBorders>
+    </w:tblPr>
+  </w:style>
+  <w:style w:type="paragraph" w:styleId="Zhlav">
+    <w:name w:val="header"/>
+    <w:basedOn w:val="Normln"/>
+    <w:link w:val="ZhlavChar"/>
+    <w:uiPriority w:val="99"/>
+    <w:unhideWhenUsed/>
+    <w:rsid w:val="00622D2D"/>
+    <w:pPr>
+      <w:tabs>
+        <w:tab w:val="center" w:pos="4536"/>
+        <w:tab w:val="right" w:pos="9072"/>
+      </w:tabs>
+      <w:spacing w:after="0" w:line="240" w:lineRule="auto"/>
+    </w:pPr>
+  </w:style>
+  <w:style w:type="character" w:customStyle="1" w:styleId="ZhlavChar">
+    <w:name w:val="Záhlaví Char"/>
+    <w:basedOn w:val="Standardnpsmoodstavce"/>
+    <w:link w:val="Zhlav"/>
+    <w:uiPriority w:val="99"/>
+    <w:rsid w:val="00622D2D"/>
+  </w:style>
+  <w:style w:type="paragraph" w:styleId="Zpat">
+    <w:name w:val="footer"/>
+    <w:basedOn w:val="Normln"/>
+    <w:link w:val="ZpatChar"/>
+    <w:uiPriority w:val="99"/>
+    <w:unhideWhenUsed/>
+    <w:rsid w:val="00622D2D"/>
+    <w:pPr>
+      <w:tabs>
+        <w:tab w:val="center" w:pos="4536"/>
+        <w:tab w:val="right" w:pos="9072"/>
+      </w:tabs>
+      <w:spacing w:after="0" w:line="240" w:lineRule="auto"/>
+    </w:pPr>
+  </w:style>
+  <w:style w:type="character" w:customStyle="1" w:styleId="ZpatChar">
+    <w:name w:val="Zápatí Char"/>
+    <w:basedOn w:val="Standardnpsmoodstavce"/>
+    <w:link w:val="Zpat"/>
+    <w:uiPriority w:val="99"/>
+    <w:rsid w:val="00622D2D"/>
+  </w:style>
 </w:styles>
 </file>
 

</xml_diff>